<commit_message>
update data_shishin.docx to the latest version
</commit_message>
<xml_diff>
--- a/examples/data_shishin.docx
+++ b/examples/data_shishin.docx
@@ -1,6 +1,6 @@
 
 <file path=word/document.xml><?xml version="1.0" encoding="utf-8"?>
-<w:document xmlns:wpc="http://schemas.microsoft.com/office/word/2010/wordprocessingCanvas" xmlns:cx="http://schemas.microsoft.com/office/drawing/2014/chartex" xmlns:cx1="http://schemas.microsoft.com/office/drawing/2015/9/8/chartex" xmlns:mc="http://schemas.openxmlformats.org/markup-compatibility/2006" xmlns:o="urn:schemas-microsoft-com:office:office" xmlns:r="http://schemas.openxmlformats.org/officeDocument/2006/relationships" xmlns:m="http://schemas.openxmlformats.org/officeDocument/2006/math" xmlns:v="urn:schemas-microsoft-com:vml" xmlns:wp14="http://schemas.microsoft.com/office/word/2010/wordprocessingDrawing" xmlns:wp="http://schemas.openxmlformats.org/drawingml/2006/wordprocessingDrawing" xmlns:w10="urn:schemas-microsoft-com:office:word" xmlns:w="http://schemas.openxmlformats.org/wordprocessingml/2006/main" xmlns:w14="http://schemas.microsoft.com/office/word/2010/wordml" xmlns:w15="http://schemas.microsoft.com/office/word/2012/wordml" xmlns:w16se="http://schemas.microsoft.com/office/word/2015/wordml/symex" xmlns:wpg="http://schemas.microsoft.com/office/word/2010/wordprocessingGroup" xmlns:wpi="http://schemas.microsoft.com/office/word/2010/wordprocessingInk" xmlns:wne="http://schemas.microsoft.com/office/word/2006/wordml" xmlns:wps="http://schemas.microsoft.com/office/word/2010/wordprocessingShape" mc:Ignorable="w14 w15 w16se wp14">
+<w:document xmlns:wpc="http://schemas.microsoft.com/office/word/2010/wordprocessingCanvas" xmlns:cx="http://schemas.microsoft.com/office/drawing/2014/chartex" xmlns:cx1="http://schemas.microsoft.com/office/drawing/2015/9/8/chartex" xmlns:cx2="http://schemas.microsoft.com/office/drawing/2015/10/21/chartex" xmlns:cx3="http://schemas.microsoft.com/office/drawing/2016/5/9/chartex" xmlns:cx4="http://schemas.microsoft.com/office/drawing/2016/5/10/chartex" xmlns:cx5="http://schemas.microsoft.com/office/drawing/2016/5/11/chartex" xmlns:cx6="http://schemas.microsoft.com/office/drawing/2016/5/12/chartex" xmlns:cx7="http://schemas.microsoft.com/office/drawing/2016/5/13/chartex" xmlns:cx8="http://schemas.microsoft.com/office/drawing/2016/5/14/chartex" xmlns:mc="http://schemas.openxmlformats.org/markup-compatibility/2006" xmlns:aink="http://schemas.microsoft.com/office/drawing/2016/ink" xmlns:am3d="http://schemas.microsoft.com/office/drawing/2017/model3d" xmlns:o="urn:schemas-microsoft-com:office:office" xmlns:r="http://schemas.openxmlformats.org/officeDocument/2006/relationships" xmlns:m="http://schemas.openxmlformats.org/officeDocument/2006/math" xmlns:v="urn:schemas-microsoft-com:vml" xmlns:wp14="http://schemas.microsoft.com/office/word/2010/wordprocessingDrawing" xmlns:wp="http://schemas.openxmlformats.org/drawingml/2006/wordprocessingDrawing" xmlns:w10="urn:schemas-microsoft-com:office:word" xmlns:w="http://schemas.openxmlformats.org/wordprocessingml/2006/main" xmlns:w14="http://schemas.microsoft.com/office/word/2010/wordml" xmlns:w15="http://schemas.microsoft.com/office/word/2012/wordml" xmlns:w16cex="http://schemas.microsoft.com/office/word/2018/wordml/cex" xmlns:w16cid="http://schemas.microsoft.com/office/word/2016/wordml/cid" xmlns:w16="http://schemas.microsoft.com/office/word/2018/wordml" xmlns:w16sdtdh="http://schemas.microsoft.com/office/word/2020/wordml/sdtdatahash" xmlns:w16se="http://schemas.microsoft.com/office/word/2015/wordml/symex" xmlns:wpg="http://schemas.microsoft.com/office/word/2010/wordprocessingGroup" xmlns:wpi="http://schemas.microsoft.com/office/word/2010/wordprocessingInk" xmlns:wne="http://schemas.microsoft.com/office/word/2006/wordml" xmlns:wps="http://schemas.microsoft.com/office/word/2010/wordprocessingShape" mc:Ignorable="w14 w15 w16se w16cid w16 w16cex w16sdtdh wp14">
   <w:body>
     <w:p>
       <w:pPr>
@@ -34,16 +34,16 @@
         <mc:AlternateContent>
           <mc:Choice Requires="wps">
             <w:drawing>
-              <wp:anchor distT="0" distB="0" distL="114300" distR="114300" simplePos="0" relativeHeight="251659264" behindDoc="0" locked="0" layoutInCell="1" allowOverlap="1" wp14:anchorId="6B8B9134" wp14:editId="3E7BA1F4">
+              <wp:anchor distT="0" distB="0" distL="114300" distR="114300" simplePos="0" relativeHeight="251658240" behindDoc="0" locked="0" layoutInCell="1" allowOverlap="1" wp14:anchorId="6B8B9134" wp14:editId="2F88D51C">
                 <wp:simplePos x="0" y="0"/>
                 <wp:positionH relativeFrom="column">
-                  <wp:posOffset>3096606</wp:posOffset>
+                  <wp:posOffset>3100070</wp:posOffset>
                 </wp:positionH>
                 <wp:positionV relativeFrom="paragraph">
-                  <wp:posOffset>224500</wp:posOffset>
+                  <wp:posOffset>227965</wp:posOffset>
                 </wp:positionV>
-                <wp:extent cx="2715260" cy="948921"/>
-                <wp:effectExtent l="0" t="0" r="27940" b="22860"/>
+                <wp:extent cx="2715260" cy="1181100"/>
+                <wp:effectExtent l="0" t="0" r="27940" b="19050"/>
                 <wp:wrapNone/>
                 <wp:docPr id="1" name="大かっこ 1"/>
                 <wp:cNvGraphicFramePr/>
@@ -54,7 +54,7 @@
                       <wps:spPr>
                         <a:xfrm>
                           <a:off x="0" y="0"/>
-                          <a:ext cx="2715260" cy="948921"/>
+                          <a:ext cx="2715260" cy="1181100"/>
                         </a:xfrm>
                         <a:prstGeom prst="bracketPair">
                           <a:avLst>
@@ -93,7 +93,7 @@
           </mc:Choice>
           <mc:Fallback>
             <w:pict>
-              <v:shapetype w14:anchorId="40C16355" id="_x0000_t185" coordsize="21600,21600" o:spt="185" adj="3600" path="m@0,nfqx0@0l0@2qy@0,21600em@1,nfqx21600@0l21600@2qy@1,21600em@0,nsqx0@0l0@2qy@0,21600l@1,21600qx21600@2l21600@0qy@1,xe" filled="f">
+              <v:shapetype w14:anchorId="4BED6ED0" id="_x0000_t185" coordsize="21600,21600" o:spt="185" adj="3600" path="m@0,nfqx0@0l0@2qy@0,21600em@1,nfqx21600@0l21600@2qy@1,21600em@0,nsqx0@0l0@2qy@0,21600l@1,21600qx21600@2l21600@0qy@1,xe" filled="f">
                 <v:formulas>
                   <v:f eqn="val #0"/>
                   <v:f eqn="sum width 0 #0"/>
@@ -111,7 +111,7 @@
                   <v:h position="#0,topLeft" switch="" xrange="0,10800"/>
                 </v:handles>
               </v:shapetype>
-              <v:shape id="大かっこ 1" o:spid="_x0000_s1026" type="#_x0000_t185" style="position:absolute;left:0;text-align:left;margin-left:243.85pt;margin-top:17.7pt;width:213.8pt;height:74.7pt;z-index:251659264;visibility:visible;mso-wrap-style:square;mso-height-percent:0;mso-wrap-distance-left:9pt;mso-wrap-distance-top:0;mso-wrap-distance-right:9pt;mso-wrap-distance-bottom:0;mso-position-horizontal:absolute;mso-position-horizontal-relative:text;mso-position-vertical:absolute;mso-position-vertical-relative:text;mso-height-percent:0;mso-height-relative:margin;v-text-anchor:middle" o:gfxdata="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" adj="1812" strokecolor="black [3200]" strokeweight=".5pt">
+              <v:shape id="大かっこ 1" o:spid="_x0000_s1026" type="#_x0000_t185" style="position:absolute;left:0;text-align:left;margin-left:244.1pt;margin-top:17.95pt;width:213.8pt;height:93pt;z-index:251658240;visibility:visible;mso-wrap-style:square;mso-height-percent:0;mso-wrap-distance-left:9pt;mso-wrap-distance-top:0;mso-wrap-distance-right:9pt;mso-wrap-distance-bottom:0;mso-position-horizontal:absolute;mso-position-horizontal-relative:text;mso-position-vertical:absolute;mso-position-vertical-relative:text;mso-height-percent:0;mso-height-relative:margin;v-text-anchor:middle" o:gfxdata="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" adj="1812" strokecolor="black [3200]" strokeweight=".5pt">
                 <v:stroke joinstyle="miter"/>
               </v:shape>
             </w:pict>
@@ -192,8 +192,8 @@
       <w:r>
         <w:rPr>
           <w:rFonts w:asciiTheme="majorEastAsia" w:eastAsiaTheme="majorEastAsia" w:hAnsiTheme="majorEastAsia" w:hint="eastAsia"/>
-          <w:spacing w:val="5"/>
-          <w:w w:val="77"/>
+          <w:spacing w:val="3"/>
+          <w:w w:val="80"/>
           <w:kern w:val="0"/>
           <w:szCs w:val="24"/>
           <w:fitText w:val="4080" w:id="1974160389"/>
@@ -203,8 +203,8 @@
       <w:r>
         <w:rPr>
           <w:rFonts w:asciiTheme="majorEastAsia" w:eastAsiaTheme="majorEastAsia" w:hAnsiTheme="majorEastAsia" w:hint="eastAsia"/>
-          <w:spacing w:val="10"/>
-          <w:w w:val="77"/>
+          <w:spacing w:val="-28"/>
+          <w:w w:val="80"/>
           <w:kern w:val="0"/>
           <w:szCs w:val="24"/>
           <w:fitText w:val="4080" w:id="1974160389"/>
@@ -225,8 +225,7 @@
       <w:r>
         <w:rPr>
           <w:rFonts w:asciiTheme="majorEastAsia" w:eastAsiaTheme="majorEastAsia" w:hAnsiTheme="majorEastAsia" w:hint="eastAsia"/>
-          <w:spacing w:val="69"/>
-          <w:w w:val="60"/>
+          <w:spacing w:val="12"/>
           <w:kern w:val="0"/>
           <w:szCs w:val="24"/>
           <w:fitText w:val="4080" w:id="1974160390"/>
@@ -236,8 +235,7 @@
       <w:r>
         <w:rPr>
           <w:rFonts w:asciiTheme="majorEastAsia" w:eastAsiaTheme="majorEastAsia" w:hAnsiTheme="majorEastAsia" w:hint="eastAsia"/>
-          <w:spacing w:val="5"/>
-          <w:w w:val="60"/>
+          <w:spacing w:val="72"/>
           <w:kern w:val="0"/>
           <w:szCs w:val="24"/>
           <w:fitText w:val="4080" w:id="1974160390"/>
@@ -258,7 +256,7 @@
       <w:r>
         <w:rPr>
           <w:rFonts w:asciiTheme="majorEastAsia" w:eastAsiaTheme="majorEastAsia" w:hAnsiTheme="majorEastAsia" w:hint="eastAsia"/>
-          <w:spacing w:val="93"/>
+          <w:spacing w:val="84"/>
           <w:kern w:val="0"/>
           <w:szCs w:val="24"/>
           <w:fitText w:val="4080" w:id="1974250496"/>
@@ -268,7 +266,7 @@
       <w:r>
         <w:rPr>
           <w:rFonts w:asciiTheme="majorEastAsia" w:eastAsiaTheme="majorEastAsia" w:hAnsiTheme="majorEastAsia" w:hint="eastAsia"/>
-          <w:spacing w:val="93"/>
+          <w:spacing w:val="84"/>
           <w:kern w:val="0"/>
           <w:szCs w:val="24"/>
           <w:fitText w:val="4080" w:id="1974250496"/>
@@ -278,7 +276,7 @@
       <w:r>
         <w:rPr>
           <w:rFonts w:asciiTheme="majorEastAsia" w:eastAsiaTheme="majorEastAsia" w:hAnsiTheme="majorEastAsia" w:hint="eastAsia"/>
-          <w:spacing w:val="93"/>
+          <w:spacing w:val="84"/>
           <w:kern w:val="0"/>
           <w:szCs w:val="24"/>
           <w:fitText w:val="4080" w:id="1974250496"/>
@@ -288,23 +286,125 @@
       <w:r>
         <w:rPr>
           <w:rFonts w:asciiTheme="majorEastAsia" w:eastAsiaTheme="majorEastAsia" w:hAnsiTheme="majorEastAsia" w:hint="eastAsia"/>
-          <w:spacing w:val="93"/>
+          <w:spacing w:val="84"/>
           <w:kern w:val="0"/>
           <w:szCs w:val="24"/>
           <w:fitText w:val="4080" w:id="1974250496"/>
         </w:rPr>
-        <w:t>改</w:t>
-      </w:r>
+        <w:t>改正</w:t>
+      </w:r>
+    </w:p>
+    <w:p>
+      <w:pPr>
+        <w:ind w:right="-2"/>
+        <w:jc w:val="right"/>
+        <w:rPr>
+          <w:rFonts w:asciiTheme="majorEastAsia" w:eastAsiaTheme="majorEastAsia" w:hAnsiTheme="majorEastAsia"/>
+          <w:kern w:val="0"/>
+          <w:szCs w:val="24"/>
+        </w:rPr>
+      </w:pPr>
       <w:r>
         <w:rPr>
           <w:rFonts w:asciiTheme="majorEastAsia" w:eastAsiaTheme="majorEastAsia" w:hAnsiTheme="majorEastAsia" w:hint="eastAsia"/>
-          <w:spacing w:val="3"/>
+          <w:spacing w:val="72"/>
           <w:kern w:val="0"/>
           <w:szCs w:val="24"/>
-          <w:fitText w:val="4080" w:id="1974250496"/>
+          <w:fitText w:val="4080" w:id="-1847428352"/>
+        </w:rPr>
+        <w:t>令和</w:t>
+      </w:r>
+      <w:r>
+        <w:rPr>
+          <w:rFonts w:asciiTheme="majorEastAsia" w:eastAsiaTheme="majorEastAsia" w:hAnsiTheme="majorEastAsia"/>
+          <w:spacing w:val="72"/>
+          <w:kern w:val="0"/>
+          <w:szCs w:val="24"/>
+          <w:fitText w:val="4080" w:id="-1847428352"/>
+        </w:rPr>
+        <w:t>３</w:t>
+      </w:r>
+      <w:r>
+        <w:rPr>
+          <w:rFonts w:asciiTheme="majorEastAsia" w:eastAsiaTheme="majorEastAsia" w:hAnsiTheme="majorEastAsia" w:hint="eastAsia"/>
+          <w:spacing w:val="72"/>
+          <w:kern w:val="0"/>
+          <w:szCs w:val="24"/>
+          <w:fitText w:val="4080" w:id="-1847428352"/>
+        </w:rPr>
+        <w:t>年</w:t>
+      </w:r>
+      <w:r>
+        <w:rPr>
+          <w:rFonts w:asciiTheme="majorEastAsia" w:eastAsiaTheme="majorEastAsia" w:hAnsiTheme="majorEastAsia" w:hint="eastAsia"/>
+          <w:spacing w:val="72"/>
+          <w:kern w:val="0"/>
+          <w:szCs w:val="24"/>
+          <w:fitText w:val="4080" w:id="-1847428352"/>
+        </w:rPr>
+        <w:t>６</w:t>
+      </w:r>
+      <w:r>
+        <w:rPr>
+          <w:rFonts w:asciiTheme="majorEastAsia" w:eastAsiaTheme="majorEastAsia" w:hAnsiTheme="majorEastAsia" w:hint="eastAsia"/>
+          <w:spacing w:val="72"/>
+          <w:kern w:val="0"/>
+          <w:szCs w:val="24"/>
+          <w:fitText w:val="4080" w:id="-1847428352"/>
+        </w:rPr>
+        <w:t>月</w:t>
+      </w:r>
+      <w:r>
+        <w:rPr>
+          <w:rFonts w:asciiTheme="majorEastAsia" w:eastAsiaTheme="majorEastAsia" w:hAnsiTheme="majorEastAsia" w:hint="eastAsia"/>
+          <w:spacing w:val="72"/>
+          <w:kern w:val="0"/>
+          <w:szCs w:val="24"/>
+          <w:fitText w:val="4080" w:id="-1847428352"/>
+        </w:rPr>
+        <w:t>1</w:t>
+      </w:r>
+      <w:r>
+        <w:rPr>
+          <w:rFonts w:asciiTheme="majorEastAsia" w:eastAsiaTheme="majorEastAsia" w:hAnsiTheme="majorEastAsia" w:hint="eastAsia"/>
+          <w:spacing w:val="72"/>
+          <w:kern w:val="0"/>
+          <w:szCs w:val="24"/>
+          <w:fitText w:val="4080" w:id="-1847428352"/>
+        </w:rPr>
+        <w:t>5</w:t>
+      </w:r>
+      <w:r>
+        <w:rPr>
+          <w:rFonts w:asciiTheme="majorEastAsia" w:eastAsiaTheme="majorEastAsia" w:hAnsiTheme="majorEastAsia" w:hint="eastAsia"/>
+          <w:spacing w:val="72"/>
+          <w:kern w:val="0"/>
+          <w:szCs w:val="24"/>
+          <w:fitText w:val="4080" w:id="-1847428352"/>
+        </w:rPr>
+        <w:t>日改</w:t>
+      </w:r>
+      <w:r>
+        <w:rPr>
+          <w:rFonts w:asciiTheme="majorEastAsia" w:eastAsiaTheme="majorEastAsia" w:hAnsiTheme="majorEastAsia" w:hint="eastAsia"/>
+          <w:spacing w:val="96"/>
+          <w:kern w:val="0"/>
+          <w:szCs w:val="24"/>
+          <w:fitText w:val="4080" w:id="-1847428352"/>
         </w:rPr>
         <w:t>正</w:t>
       </w:r>
+    </w:p>
+    <w:p>
+      <w:pPr>
+        <w:ind w:right="-2"/>
+        <w:jc w:val="right"/>
+        <w:rPr>
+          <w:rFonts w:asciiTheme="majorEastAsia" w:eastAsiaTheme="majorEastAsia" w:hAnsiTheme="majorEastAsia"/>
+          <w:kern w:val="0"/>
+          <w:szCs w:val="24"/>
+        </w:rPr>
+      </w:pPr>
     </w:p>
     <w:p>
       <w:pPr>
@@ -1145,6 +1245,7 @@
           <w:rFonts w:ascii="ＭＳ ゴシック" w:eastAsia="ＭＳ ゴシック" w:hAnsi="ＭＳ ゴシック" w:hint="eastAsia"/>
           <w:szCs w:val="24"/>
         </w:rPr>
+        <w:lastRenderedPageBreak/>
         <w:t xml:space="preserve">　また</w:t>
       </w:r>
       <w:r>
@@ -2262,7 +2363,15 @@
           <w:rFonts w:ascii="ＭＳ ゴシック" w:eastAsia="ＭＳ ゴシック" w:hAnsi="ＭＳ ゴシック" w:hint="eastAsia"/>
           <w:szCs w:val="24"/>
         </w:rPr>
-        <w:t>オープンデータとして</w:t>
+        <w:t>オープン</w:t>
+      </w:r>
+      <w:r>
+        <w:rPr>
+          <w:rFonts w:ascii="ＭＳ ゴシック" w:eastAsia="ＭＳ ゴシック" w:hAnsi="ＭＳ ゴシック" w:hint="eastAsia"/>
+          <w:szCs w:val="24"/>
+        </w:rPr>
+        <w:lastRenderedPageBreak/>
+        <w:t>データとして</w:t>
       </w:r>
       <w:r>
         <w:rPr>
@@ -2332,17 +2441,25 @@
     </w:p>
     <w:p>
       <w:pPr>
+        <w:ind w:leftChars="200" w:left="480"/>
         <w:rPr>
           <w:rFonts w:ascii="ＭＳ ゴシック" w:eastAsia="ＭＳ ゴシック" w:hAnsi="ＭＳ ゴシック"/>
           <w:szCs w:val="24"/>
         </w:rPr>
       </w:pPr>
-      <w:r>
-        <w:rPr>
-          <w:rFonts w:ascii="ＭＳ ゴシック" w:eastAsia="ＭＳ ゴシック" w:hAnsi="ＭＳ ゴシック" w:hint="eastAsia"/>
-          <w:szCs w:val="24"/>
-        </w:rPr>
-        <w:lastRenderedPageBreak/>
+    </w:p>
+    <w:p>
+      <w:pPr>
+        <w:rPr>
+          <w:rFonts w:ascii="ＭＳ ゴシック" w:eastAsia="ＭＳ ゴシック" w:hAnsi="ＭＳ ゴシック"/>
+          <w:szCs w:val="24"/>
+        </w:rPr>
+      </w:pPr>
+      <w:r>
+        <w:rPr>
+          <w:rFonts w:ascii="ＭＳ ゴシック" w:eastAsia="ＭＳ ゴシック" w:hAnsi="ＭＳ ゴシック" w:hint="eastAsia"/>
+          <w:szCs w:val="24"/>
+        </w:rPr>
         <w:t>（２）公開</w:t>
       </w:r>
       <w:r>
@@ -2568,121 +2685,7 @@
           <w:rFonts w:ascii="ＭＳ ゴシック" w:eastAsia="ＭＳ ゴシック" w:hAnsi="ＭＳ ゴシック" w:hint="eastAsia"/>
           <w:szCs w:val="24"/>
         </w:rPr>
-        <w:t>。特にニーズが高いと想定されるデータについては、利用者の利便性に加え、システムの負荷及び効率性の観点から、一括ダウンロードを可能とする仕組みの導入や、API</w:t>
-      </w:r>
-      <w:r>
-        <w:rPr>
-          <w:rFonts w:ascii="ＭＳ ゴシック" w:eastAsia="ＭＳ ゴシック" w:hAnsi="ＭＳ ゴシック" w:hint="eastAsia"/>
-          <w:szCs w:val="24"/>
-        </w:rPr>
-        <w:t>を通じた提供</w:t>
-      </w:r>
-      <w:r>
-        <w:rPr>
-          <w:rFonts w:ascii="ＭＳ ゴシック" w:eastAsia="ＭＳ ゴシック" w:hAnsi="ＭＳ ゴシック" w:hint="eastAsia"/>
-          <w:szCs w:val="24"/>
-        </w:rPr>
-        <w:t>を推進する</w:t>
-      </w:r>
-      <w:r>
-        <w:rPr>
-          <w:rFonts w:ascii="ＭＳ ゴシック" w:eastAsia="ＭＳ ゴシック" w:hAnsi="ＭＳ ゴシック" w:hint="eastAsia"/>
-          <w:szCs w:val="24"/>
-        </w:rPr>
-        <w:t>。</w:t>
-      </w:r>
-    </w:p>
-    <w:p>
-      <w:pPr>
-        <w:ind w:leftChars="200" w:left="480" w:firstLineChars="100" w:firstLine="240"/>
-        <w:rPr>
-          <w:rFonts w:ascii="ＭＳ ゴシック" w:eastAsia="ＭＳ ゴシック" w:hAnsi="ＭＳ ゴシック"/>
-          <w:szCs w:val="24"/>
-        </w:rPr>
-      </w:pPr>
-      <w:r>
-        <w:rPr>
-          <w:rFonts w:ascii="ＭＳ ゴシック" w:eastAsia="ＭＳ ゴシック" w:hAnsi="ＭＳ ゴシック" w:hint="eastAsia"/>
-          <w:szCs w:val="24"/>
-        </w:rPr>
-        <w:t>更に、</w:t>
-      </w:r>
-      <w:r>
-        <w:rPr>
-          <w:rFonts w:ascii="ＭＳ ゴシック" w:eastAsia="ＭＳ ゴシック" w:hAnsi="ＭＳ ゴシック" w:hint="eastAsia"/>
-          <w:szCs w:val="24"/>
-        </w:rPr>
-        <w:t>政府のオープンデータ全体の</w:t>
-      </w:r>
-      <w:r>
-        <w:rPr>
-          <w:rFonts w:ascii="ＭＳ ゴシック" w:eastAsia="ＭＳ ゴシック" w:hAnsi="ＭＳ ゴシック" w:hint="eastAsia"/>
-          <w:szCs w:val="24"/>
-        </w:rPr>
-        <w:t>横断的検索を可能と</w:t>
-      </w:r>
-      <w:r>
-        <w:rPr>
-          <w:rFonts w:ascii="ＭＳ ゴシック" w:eastAsia="ＭＳ ゴシック" w:hAnsi="ＭＳ ゴシック" w:hint="eastAsia"/>
-          <w:szCs w:val="24"/>
-        </w:rPr>
-        <w:t>し、データ</w:t>
-      </w:r>
-      <w:r>
-        <w:rPr>
-          <w:rFonts w:ascii="ＭＳ ゴシック" w:eastAsia="ＭＳ ゴシック" w:hAnsi="ＭＳ ゴシック" w:hint="eastAsia"/>
-          <w:szCs w:val="24"/>
-        </w:rPr>
-        <w:t>の</w:t>
-      </w:r>
-      <w:r>
-        <w:rPr>
-          <w:rFonts w:ascii="ＭＳ ゴシック" w:eastAsia="ＭＳ ゴシック" w:hAnsi="ＭＳ ゴシック" w:hint="eastAsia"/>
-          <w:szCs w:val="24"/>
-        </w:rPr>
-        <w:t>活用を促進</w:t>
-      </w:r>
-      <w:r>
-        <w:rPr>
-          <w:rFonts w:ascii="ＭＳ ゴシック" w:eastAsia="ＭＳ ゴシック" w:hAnsi="ＭＳ ゴシック" w:hint="eastAsia"/>
-          <w:szCs w:val="24"/>
-        </w:rPr>
-        <w:t>するため</w:t>
-      </w:r>
-      <w:r>
-        <w:rPr>
-          <w:rFonts w:ascii="ＭＳ ゴシック" w:eastAsia="ＭＳ ゴシック" w:hAnsi="ＭＳ ゴシック" w:hint="eastAsia"/>
-          <w:szCs w:val="24"/>
-        </w:rPr>
-        <w:t>、データの</w:t>
-      </w:r>
-      <w:r>
-        <w:rPr>
-          <w:rFonts w:ascii="ＭＳ ゴシック" w:eastAsia="ＭＳ ゴシック" w:hAnsi="ＭＳ ゴシック" w:hint="eastAsia"/>
-          <w:szCs w:val="24"/>
-        </w:rPr>
-        <w:t>概要</w:t>
-      </w:r>
-      <w:r>
-        <w:rPr>
-          <w:rFonts w:ascii="ＭＳ ゴシック" w:eastAsia="ＭＳ ゴシック" w:hAnsi="ＭＳ ゴシック" w:hint="eastAsia"/>
-          <w:szCs w:val="24"/>
-        </w:rPr>
-        <w:t>及び</w:t>
-      </w:r>
-      <w:r>
-        <w:rPr>
-          <w:rFonts w:ascii="ＭＳ ゴシック" w:eastAsia="ＭＳ ゴシック" w:hAnsi="ＭＳ ゴシック" w:hint="eastAsia"/>
-          <w:szCs w:val="24"/>
-        </w:rPr>
-        <w:t>形式等のメタ情報を</w:t>
-      </w:r>
-      <w:r>
-        <w:rPr>
-          <w:rFonts w:ascii="ＭＳ ゴシック" w:eastAsia="ＭＳ ゴシック" w:hAnsi="ＭＳ ゴシック" w:hint="eastAsia"/>
-          <w:szCs w:val="24"/>
-        </w:rPr>
-        <w:t>クリエイティブ・コモンズで定められている</w:t>
+        <w:t>。特に</w:t>
       </w:r>
       <w:r>
         <w:rPr>
@@ -2696,21 +2699,7 @@
           <w:rFonts w:ascii="ＭＳ ゴシック" w:eastAsia="ＭＳ ゴシック" w:hAnsi="ＭＳ ゴシック" w:hint="eastAsia"/>
           <w:szCs w:val="24"/>
         </w:rPr>
-        <w:t xml:space="preserve">CC0 </w:t>
-      </w:r>
-      <w:r>
-        <w:rPr>
-          <w:rFonts w:ascii="ＭＳ ゴシック" w:eastAsia="ＭＳ ゴシック" w:hAnsi="ＭＳ ゴシック"/>
-          <w:szCs w:val="24"/>
-        </w:rPr>
-        <w:t xml:space="preserve">1.0 </w:t>
-      </w:r>
-      <w:r>
-        <w:rPr>
-          <w:rFonts w:ascii="ＭＳ ゴシック" w:eastAsia="ＭＳ ゴシック" w:hAnsi="ＭＳ ゴシック" w:hint="eastAsia"/>
-          <w:szCs w:val="24"/>
-        </w:rPr>
-        <w:t>全世界</w:t>
+        <w:t>各府省庁にしか提供できないデータ</w:t>
       </w:r>
       <w:r>
         <w:rPr>
@@ -2718,6 +2707,48 @@
           <w:szCs w:val="24"/>
         </w:rPr>
         <w:t>」</w:t>
+      </w:r>
+      <w:r>
+        <w:rPr>
+          <w:rFonts w:ascii="ＭＳ ゴシック" w:eastAsia="ＭＳ ゴシック" w:hAnsi="ＭＳ ゴシック" w:hint="eastAsia"/>
+          <w:szCs w:val="24"/>
+        </w:rPr>
+        <w:t>、</w:t>
+      </w:r>
+      <w:r>
+        <w:rPr>
+          <w:rFonts w:ascii="ＭＳ ゴシック" w:eastAsia="ＭＳ ゴシック" w:hAnsi="ＭＳ ゴシック" w:hint="eastAsia"/>
+          <w:szCs w:val="24"/>
+        </w:rPr>
+        <w:t>「</w:t>
+      </w:r>
+      <w:r>
+        <w:rPr>
+          <w:rFonts w:ascii="ＭＳ ゴシック" w:eastAsia="ＭＳ ゴシック" w:hAnsi="ＭＳ ゴシック" w:hint="eastAsia"/>
+          <w:szCs w:val="24"/>
+        </w:rPr>
+        <w:t>様々な分野での基礎資料となり得る</w:t>
+      </w:r>
+      <w:r>
+        <w:rPr>
+          <w:rFonts w:ascii="ＭＳ ゴシック" w:eastAsia="ＭＳ ゴシック" w:hAnsi="ＭＳ ゴシック" w:hint="eastAsia"/>
+          <w:szCs w:val="24"/>
+        </w:rPr>
+        <w:t>信頼</w:t>
+      </w:r>
+      <w:r>
+        <w:rPr>
+          <w:rFonts w:ascii="ＭＳ ゴシック" w:eastAsia="ＭＳ ゴシック" w:hAnsi="ＭＳ ゴシック" w:hint="eastAsia"/>
+          <w:szCs w:val="24"/>
+        </w:rPr>
+        <w:t>性の高い</w:t>
+      </w:r>
+      <w:r>
+        <w:rPr>
+          <w:rFonts w:ascii="ＭＳ ゴシック" w:eastAsia="ＭＳ ゴシック" w:hAnsi="ＭＳ ゴシック" w:hint="eastAsia"/>
+          <w:szCs w:val="24"/>
+        </w:rPr>
+        <w:t>データ</w:t>
       </w:r>
       <w:r>
         <w:rPr>
@@ -2732,14 +2763,28 @@
           <w:rFonts w:ascii="ＭＳ ゴシック" w:eastAsia="ＭＳ ゴシック" w:hAnsi="ＭＳ ゴシック" w:hint="eastAsia"/>
           <w:szCs w:val="24"/>
         </w:rPr>
-        <w:t>として取り扱った上で</w:t>
-      </w:r>
-      <w:r>
-        <w:rPr>
-          <w:rFonts w:ascii="ＭＳ ゴシック" w:eastAsia="ＭＳ ゴシック" w:hAnsi="ＭＳ ゴシック" w:hint="eastAsia"/>
-          <w:szCs w:val="24"/>
-        </w:rPr>
-        <w:t>政府のデータカタログサイト</w:t>
+        <w:t>」</w:t>
+      </w:r>
+      <w:r>
+        <w:rPr>
+          <w:rFonts w:ascii="ＭＳ ゴシック" w:eastAsia="ＭＳ ゴシック" w:hAnsi="ＭＳ ゴシック" w:hint="eastAsia"/>
+          <w:szCs w:val="24"/>
+        </w:rPr>
+        <w:t>、</w:t>
+      </w:r>
+      <w:r>
+        <w:rPr>
+          <w:rFonts w:ascii="ＭＳ ゴシック" w:eastAsia="ＭＳ ゴシック" w:hAnsi="ＭＳ ゴシック" w:hint="eastAsia"/>
+          <w:szCs w:val="24"/>
+        </w:rPr>
+        <w:t>また</w:t>
+      </w:r>
+      <w:r>
+        <w:rPr>
+          <w:rFonts w:ascii="ＭＳ ゴシック" w:eastAsia="ＭＳ ゴシック" w:hAnsi="ＭＳ ゴシック" w:hint="eastAsia"/>
+          <w:szCs w:val="24"/>
+        </w:rPr>
+        <w:t>は</w:t>
       </w:r>
       <w:r>
         <w:rPr>
@@ -2753,103 +2798,14 @@
           <w:rFonts w:ascii="ＭＳ ゴシック" w:eastAsia="ＭＳ ゴシック" w:hAnsi="ＭＳ ゴシック" w:hint="eastAsia"/>
           <w:szCs w:val="24"/>
         </w:rPr>
-        <w:t>DATA.GO.JP</w:t>
-      </w:r>
-      <w:r>
-        <w:rPr>
-          <w:rFonts w:ascii="ＭＳ ゴシック" w:eastAsia="ＭＳ ゴシック" w:hAnsi="ＭＳ ゴシック" w:hint="eastAsia"/>
-          <w:szCs w:val="24"/>
-        </w:rPr>
-        <w:t>」</w:t>
-      </w:r>
-      <w:r>
-        <w:rPr>
-          <w:rFonts w:ascii="ＭＳ ゴシック" w:eastAsia="ＭＳ ゴシック" w:hAnsi="ＭＳ ゴシック" w:hint="eastAsia"/>
-          <w:szCs w:val="24"/>
-        </w:rPr>
-        <w:t>に</w:t>
-      </w:r>
-      <w:r>
-        <w:rPr>
-          <w:rFonts w:ascii="ＭＳ ゴシック" w:eastAsia="ＭＳ ゴシック" w:hAnsi="ＭＳ ゴシック" w:hint="eastAsia"/>
-          <w:szCs w:val="24"/>
-        </w:rPr>
-        <w:t>登録</w:t>
-      </w:r>
-      <w:r>
-        <w:rPr>
-          <w:rFonts w:ascii="ＭＳ ゴシック" w:eastAsia="ＭＳ ゴシック" w:hAnsi="ＭＳ ゴシック" w:hint="eastAsia"/>
-          <w:szCs w:val="24"/>
-        </w:rPr>
-        <w:t>し、公開する</w:t>
-      </w:r>
-      <w:r>
-        <w:rPr>
-          <w:rFonts w:ascii="ＭＳ ゴシック" w:eastAsia="ＭＳ ゴシック" w:hAnsi="ＭＳ ゴシック" w:hint="eastAsia"/>
-          <w:szCs w:val="24"/>
-        </w:rPr>
-        <w:t>。</w:t>
-      </w:r>
-    </w:p>
-    <w:p>
-      <w:pPr>
-        <w:ind w:leftChars="200" w:left="480" w:firstLineChars="100" w:firstLine="240"/>
-        <w:rPr>
-          <w:rFonts w:ascii="ＭＳ ゴシック" w:eastAsia="ＭＳ ゴシック" w:hAnsi="ＭＳ ゴシック"/>
-          <w:szCs w:val="24"/>
-        </w:rPr>
-      </w:pPr>
-    </w:p>
-    <w:p>
-      <w:pPr>
-        <w:rPr>
-          <w:rFonts w:ascii="ＭＳ ゴシック" w:eastAsia="ＭＳ ゴシック" w:hAnsi="ＭＳ ゴシック"/>
-          <w:szCs w:val="24"/>
-        </w:rPr>
-      </w:pPr>
-      <w:r>
-        <w:rPr>
-          <w:rFonts w:ascii="ＭＳ ゴシック" w:eastAsia="ＭＳ ゴシック" w:hAnsi="ＭＳ ゴシック" w:hint="eastAsia"/>
-          <w:szCs w:val="24"/>
-        </w:rPr>
-        <w:t>（４）公開データの</w:t>
-      </w:r>
-      <w:r>
-        <w:rPr>
-          <w:rFonts w:ascii="ＭＳ ゴシック" w:eastAsia="ＭＳ ゴシック" w:hAnsi="ＭＳ ゴシック" w:hint="eastAsia"/>
-          <w:szCs w:val="24"/>
-        </w:rPr>
-        <w:t>形式等</w:t>
-      </w:r>
-    </w:p>
-    <w:p>
-      <w:pPr>
-        <w:ind w:leftChars="200" w:left="480"/>
-        <w:rPr>
-          <w:rFonts w:ascii="ＭＳ ゴシック" w:eastAsia="ＭＳ ゴシック" w:hAnsi="ＭＳ ゴシック"/>
-          <w:szCs w:val="24"/>
-        </w:rPr>
-      </w:pPr>
-      <w:r>
-        <w:rPr>
-          <w:rFonts w:ascii="ＭＳ ゴシック" w:eastAsia="ＭＳ ゴシック" w:hAnsi="ＭＳ ゴシック" w:hint="eastAsia"/>
-          <w:szCs w:val="24"/>
-        </w:rPr>
-        <w:t xml:space="preserve">　</w:t>
-      </w:r>
-      <w:r>
-        <w:rPr>
-          <w:rFonts w:ascii="ＭＳ ゴシック" w:eastAsia="ＭＳ ゴシック" w:hAnsi="ＭＳ ゴシック" w:hint="eastAsia"/>
-          <w:szCs w:val="24"/>
-        </w:rPr>
-        <w:t>公開するデータについては、</w:t>
-      </w:r>
-      <w:r>
-        <w:rPr>
-          <w:rFonts w:ascii="ＭＳ ゴシック" w:eastAsia="ＭＳ ゴシック" w:hAnsi="ＭＳ ゴシック" w:hint="eastAsia"/>
-          <w:szCs w:val="24"/>
-        </w:rPr>
-        <w:t>機械判読に適した</w:t>
+        <w:t>リアルタイム性を有する</w:t>
+      </w:r>
+      <w:r>
+        <w:rPr>
+          <w:rFonts w:ascii="ＭＳ ゴシック" w:eastAsia="ＭＳ ゴシック" w:hAnsi="ＭＳ ゴシック" w:hint="eastAsia"/>
+          <w:szCs w:val="24"/>
+        </w:rPr>
+        <w:t>データ</w:t>
       </w:r>
       <w:r>
         <w:rPr>
@@ -2864,7 +2820,219 @@
           <w:rFonts w:ascii="ＭＳ ゴシック" w:eastAsia="ＭＳ ゴシック" w:hAnsi="ＭＳ ゴシック" w:hint="eastAsia"/>
           <w:szCs w:val="24"/>
         </w:rPr>
-        <w:t>構造及びデータ形式で掲載することを原則とする</w:t>
+        <w:t>」</w:t>
+      </w:r>
+      <w:r>
+        <w:rPr>
+          <w:rFonts w:ascii="ＭＳ ゴシック" w:eastAsia="ＭＳ ゴシック" w:hAnsi="ＭＳ ゴシック" w:hint="eastAsia"/>
+          <w:szCs w:val="24"/>
+        </w:rPr>
+        <w:t>等</w:t>
+      </w:r>
+      <w:r>
+        <w:rPr>
+          <w:rFonts w:ascii="ＭＳ ゴシック" w:eastAsia="ＭＳ ゴシック" w:hAnsi="ＭＳ ゴシック" w:hint="eastAsia"/>
+          <w:szCs w:val="24"/>
+        </w:rPr>
+        <w:t>の</w:t>
+      </w:r>
+      <w:r>
+        <w:rPr>
+          <w:rFonts w:ascii="ＭＳ ゴシック" w:eastAsia="ＭＳ ゴシック" w:hAnsi="ＭＳ ゴシック" w:hint="eastAsia"/>
+          <w:szCs w:val="24"/>
+        </w:rPr>
+        <w:t>有用なデータ</w:t>
+      </w:r>
+      <w:r>
+        <w:rPr>
+          <w:rFonts w:ascii="ＭＳ ゴシック" w:eastAsia="ＭＳ ゴシック" w:hAnsi="ＭＳ ゴシック" w:hint="eastAsia"/>
+          <w:szCs w:val="24"/>
+        </w:rPr>
+        <w:t>については</w:t>
+      </w:r>
+      <w:r>
+        <w:rPr>
+          <w:rFonts w:ascii="ＭＳ ゴシック" w:eastAsia="ＭＳ ゴシック" w:hAnsi="ＭＳ ゴシック" w:hint="eastAsia"/>
+          <w:szCs w:val="24"/>
+        </w:rPr>
+        <w:t>社会的</w:t>
+      </w:r>
+      <w:r>
+        <w:rPr>
+          <w:rFonts w:ascii="ＭＳ ゴシック" w:eastAsia="ＭＳ ゴシック" w:hAnsi="ＭＳ ゴシック" w:hint="eastAsia"/>
+          <w:szCs w:val="24"/>
+        </w:rPr>
+        <w:t>ニーズが高いと想定される</w:t>
+      </w:r>
+      <w:r>
+        <w:rPr>
+          <w:rFonts w:ascii="ＭＳ ゴシック" w:eastAsia="ＭＳ ゴシック" w:hAnsi="ＭＳ ゴシック" w:hint="eastAsia"/>
+          <w:szCs w:val="24"/>
+        </w:rPr>
+        <w:t>ため、</w:t>
+      </w:r>
+      <w:r>
+        <w:rPr>
+          <w:rFonts w:ascii="ＭＳ ゴシック" w:eastAsia="ＭＳ ゴシック" w:hAnsi="ＭＳ ゴシック" w:hint="eastAsia"/>
+          <w:szCs w:val="24"/>
+        </w:rPr>
+        <w:t>積極的</w:t>
+      </w:r>
+      <w:r>
+        <w:rPr>
+          <w:rFonts w:ascii="ＭＳ ゴシック" w:eastAsia="ＭＳ ゴシック" w:hAnsi="ＭＳ ゴシック" w:hint="eastAsia"/>
+          <w:szCs w:val="24"/>
+        </w:rPr>
+        <w:t>な</w:t>
+      </w:r>
+      <w:r>
+        <w:rPr>
+          <w:rFonts w:ascii="ＭＳ ゴシック" w:eastAsia="ＭＳ ゴシック" w:hAnsi="ＭＳ ゴシック" w:hint="eastAsia"/>
+          <w:szCs w:val="24"/>
+        </w:rPr>
+        <w:t>公開を図る</w:t>
+      </w:r>
+      <w:r>
+        <w:rPr>
+          <w:rFonts w:ascii="ＭＳ ゴシック" w:eastAsia="ＭＳ ゴシック" w:hAnsi="ＭＳ ゴシック" w:hint="eastAsia"/>
+          <w:szCs w:val="24"/>
+        </w:rPr>
+        <w:t>。</w:t>
+      </w:r>
+      <w:r>
+        <w:rPr>
+          <w:rFonts w:ascii="ＭＳ ゴシック" w:eastAsia="ＭＳ ゴシック" w:hAnsi="ＭＳ ゴシック" w:hint="eastAsia"/>
+          <w:szCs w:val="24"/>
+        </w:rPr>
+        <w:t>加えて、</w:t>
+      </w:r>
+      <w:r>
+        <w:rPr>
+          <w:rFonts w:ascii="ＭＳ ゴシック" w:eastAsia="ＭＳ ゴシック" w:hAnsi="ＭＳ ゴシック" w:hint="eastAsia"/>
+          <w:szCs w:val="24"/>
+        </w:rPr>
+        <w:t>利用者の利便性</w:t>
+      </w:r>
+      <w:r>
+        <w:rPr>
+          <w:rFonts w:ascii="ＭＳ ゴシック" w:eastAsia="ＭＳ ゴシック" w:hAnsi="ＭＳ ゴシック" w:hint="eastAsia"/>
+          <w:szCs w:val="24"/>
+        </w:rPr>
+        <w:t>や</w:t>
+      </w:r>
+      <w:r>
+        <w:rPr>
+          <w:rFonts w:ascii="ＭＳ ゴシック" w:eastAsia="ＭＳ ゴシック" w:hAnsi="ＭＳ ゴシック" w:hint="eastAsia"/>
+          <w:szCs w:val="24"/>
+        </w:rPr>
+        <w:t>システムの負荷及び効率性の観点から、一括ダウンロードを可能とする仕組みの導入や、API</w:t>
+      </w:r>
+      <w:r>
+        <w:rPr>
+          <w:rFonts w:ascii="ＭＳ ゴシック" w:eastAsia="ＭＳ ゴシック" w:hAnsi="ＭＳ ゴシック" w:hint="eastAsia"/>
+          <w:szCs w:val="24"/>
+        </w:rPr>
+        <w:t>を通じた提供</w:t>
+      </w:r>
+      <w:r>
+        <w:rPr>
+          <w:rFonts w:ascii="ＭＳ ゴシック" w:eastAsia="ＭＳ ゴシック" w:hAnsi="ＭＳ ゴシック" w:hint="eastAsia"/>
+          <w:szCs w:val="24"/>
+        </w:rPr>
+        <w:t>を推進する</w:t>
+      </w:r>
+      <w:r>
+        <w:rPr>
+          <w:rFonts w:ascii="ＭＳ ゴシック" w:eastAsia="ＭＳ ゴシック" w:hAnsi="ＭＳ ゴシック" w:hint="eastAsia"/>
+          <w:szCs w:val="24"/>
+        </w:rPr>
+        <w:t>。</w:t>
+      </w:r>
+    </w:p>
+    <w:p>
+      <w:pPr>
+        <w:ind w:leftChars="200" w:left="480" w:firstLineChars="100" w:firstLine="240"/>
+        <w:rPr>
+          <w:rFonts w:ascii="ＭＳ ゴシック" w:eastAsia="ＭＳ ゴシック" w:hAnsi="ＭＳ ゴシック"/>
+          <w:szCs w:val="24"/>
+        </w:rPr>
+      </w:pPr>
+      <w:r>
+        <w:rPr>
+          <w:rFonts w:ascii="ＭＳ ゴシック" w:eastAsia="ＭＳ ゴシック" w:hAnsi="ＭＳ ゴシック" w:hint="eastAsia"/>
+          <w:szCs w:val="24"/>
+        </w:rPr>
+        <w:t>更に、</w:t>
+      </w:r>
+      <w:r>
+        <w:rPr>
+          <w:rFonts w:ascii="ＭＳ ゴシック" w:eastAsia="ＭＳ ゴシック" w:hAnsi="ＭＳ ゴシック" w:hint="eastAsia"/>
+          <w:szCs w:val="24"/>
+        </w:rPr>
+        <w:t>政府のオープンデータ全体の</w:t>
+      </w:r>
+      <w:r>
+        <w:rPr>
+          <w:rFonts w:ascii="ＭＳ ゴシック" w:eastAsia="ＭＳ ゴシック" w:hAnsi="ＭＳ ゴシック" w:hint="eastAsia"/>
+          <w:szCs w:val="24"/>
+        </w:rPr>
+        <w:t>横断的検索を可能と</w:t>
+      </w:r>
+      <w:r>
+        <w:rPr>
+          <w:rFonts w:ascii="ＭＳ ゴシック" w:eastAsia="ＭＳ ゴシック" w:hAnsi="ＭＳ ゴシック" w:hint="eastAsia"/>
+          <w:szCs w:val="24"/>
+        </w:rPr>
+        <w:t>し、データ</w:t>
+      </w:r>
+      <w:r>
+        <w:rPr>
+          <w:rFonts w:ascii="ＭＳ ゴシック" w:eastAsia="ＭＳ ゴシック" w:hAnsi="ＭＳ ゴシック" w:hint="eastAsia"/>
+          <w:szCs w:val="24"/>
+        </w:rPr>
+        <w:t>の</w:t>
+      </w:r>
+      <w:r>
+        <w:rPr>
+          <w:rFonts w:ascii="ＭＳ ゴシック" w:eastAsia="ＭＳ ゴシック" w:hAnsi="ＭＳ ゴシック" w:hint="eastAsia"/>
+          <w:szCs w:val="24"/>
+        </w:rPr>
+        <w:t>活用を促進</w:t>
+      </w:r>
+      <w:r>
+        <w:rPr>
+          <w:rFonts w:ascii="ＭＳ ゴシック" w:eastAsia="ＭＳ ゴシック" w:hAnsi="ＭＳ ゴシック" w:hint="eastAsia"/>
+          <w:szCs w:val="24"/>
+        </w:rPr>
+        <w:t>するため</w:t>
+      </w:r>
+      <w:r>
+        <w:rPr>
+          <w:rFonts w:ascii="ＭＳ ゴシック" w:eastAsia="ＭＳ ゴシック" w:hAnsi="ＭＳ ゴシック" w:hint="eastAsia"/>
+          <w:szCs w:val="24"/>
+        </w:rPr>
+        <w:t>、データの</w:t>
+      </w:r>
+      <w:r>
+        <w:rPr>
+          <w:rFonts w:ascii="ＭＳ ゴシック" w:eastAsia="ＭＳ ゴシック" w:hAnsi="ＭＳ ゴシック" w:hint="eastAsia"/>
+          <w:szCs w:val="24"/>
+        </w:rPr>
+        <w:t>概要</w:t>
+      </w:r>
+      <w:r>
+        <w:rPr>
+          <w:rFonts w:ascii="ＭＳ ゴシック" w:eastAsia="ＭＳ ゴシック" w:hAnsi="ＭＳ ゴシック" w:hint="eastAsia"/>
+          <w:szCs w:val="24"/>
+        </w:rPr>
+        <w:t>及び</w:t>
+      </w:r>
+      <w:r>
+        <w:rPr>
+          <w:rFonts w:ascii="ＭＳ ゴシック" w:eastAsia="ＭＳ ゴシック" w:hAnsi="ＭＳ ゴシック" w:hint="eastAsia"/>
+          <w:szCs w:val="24"/>
+        </w:rPr>
+        <w:t>形式等のメタ情報</w:t>
       </w:r>
       <w:r>
         <w:rPr>
@@ -2879,35 +3047,49 @@
           <w:rFonts w:ascii="ＭＳ ゴシック" w:eastAsia="ＭＳ ゴシック" w:hAnsi="ＭＳ ゴシック" w:hint="eastAsia"/>
           <w:szCs w:val="24"/>
         </w:rPr>
-        <w:t>。</w:t>
-      </w:r>
-      <w:r>
-        <w:rPr>
-          <w:rFonts w:ascii="ＭＳ ゴシック" w:eastAsia="ＭＳ ゴシック" w:hAnsi="ＭＳ ゴシック" w:hint="eastAsia"/>
-          <w:szCs w:val="24"/>
-        </w:rPr>
-        <w:t>共通語彙基盤</w:t>
-      </w:r>
-      <w:r>
-        <w:rPr>
-          <w:rFonts w:ascii="ＭＳ ゴシック" w:eastAsia="ＭＳ ゴシック" w:hAnsi="ＭＳ ゴシック" w:hint="eastAsia"/>
-          <w:szCs w:val="24"/>
-        </w:rPr>
-        <w:t>等</w:t>
-      </w:r>
-      <w:r>
-        <w:rPr>
-          <w:rFonts w:ascii="ＭＳ ゴシック" w:eastAsia="ＭＳ ゴシック" w:hAnsi="ＭＳ ゴシック" w:hint="eastAsia"/>
-          <w:szCs w:val="24"/>
-        </w:rPr>
-        <w:t>や</w:t>
-      </w:r>
-      <w:r>
-        <w:rPr>
-          <w:rFonts w:ascii="ＭＳ ゴシック" w:eastAsia="ＭＳ ゴシック" w:hAnsi="ＭＳ ゴシック" w:hint="eastAsia"/>
-          <w:szCs w:val="24"/>
-        </w:rPr>
-        <w:t>オープンデータの達成度の評価指標として用いられている「５つ星」</w:t>
+        <w:t>を</w:t>
+      </w:r>
+      <w:r>
+        <w:rPr>
+          <w:rFonts w:ascii="ＭＳ ゴシック" w:eastAsia="ＭＳ ゴシック" w:hAnsi="ＭＳ ゴシック" w:hint="eastAsia"/>
+          <w:szCs w:val="24"/>
+        </w:rPr>
+        <w:t>クリエイティブ・コモンズで定められている</w:t>
+      </w:r>
+      <w:r>
+        <w:rPr>
+          <w:rFonts w:ascii="ＭＳ ゴシック" w:eastAsia="ＭＳ ゴシック" w:hAnsi="ＭＳ ゴシック" w:hint="eastAsia"/>
+          <w:szCs w:val="24"/>
+        </w:rPr>
+        <w:t>「</w:t>
+      </w:r>
+      <w:r>
+        <w:rPr>
+          <w:rFonts w:ascii="ＭＳ ゴシック" w:eastAsia="ＭＳ ゴシック" w:hAnsi="ＭＳ ゴシック" w:hint="eastAsia"/>
+          <w:szCs w:val="24"/>
+        </w:rPr>
+        <w:t xml:space="preserve">CC0 </w:t>
+      </w:r>
+      <w:r>
+        <w:rPr>
+          <w:rFonts w:ascii="ＭＳ ゴシック" w:eastAsia="ＭＳ ゴシック" w:hAnsi="ＭＳ ゴシック"/>
+          <w:szCs w:val="24"/>
+        </w:rPr>
+        <w:t xml:space="preserve">1.0 </w:t>
+      </w:r>
+      <w:r>
+        <w:rPr>
+          <w:rFonts w:ascii="ＭＳ ゴシック" w:eastAsia="ＭＳ ゴシック" w:hAnsi="ＭＳ ゴシック" w:hint="eastAsia"/>
+          <w:szCs w:val="24"/>
+        </w:rPr>
+        <w:t>全世界</w:t>
+      </w:r>
+      <w:r>
+        <w:rPr>
+          <w:rFonts w:ascii="ＭＳ ゴシック" w:eastAsia="ＭＳ ゴシック" w:hAnsi="ＭＳ ゴシック" w:hint="eastAsia"/>
+          <w:szCs w:val="24"/>
+        </w:rPr>
+        <w:t>」</w:t>
       </w:r>
       <w:r>
         <w:rPr>
@@ -2922,35 +3104,63 @@
           <w:rFonts w:ascii="ＭＳ ゴシック" w:eastAsia="ＭＳ ゴシック" w:hAnsi="ＭＳ ゴシック" w:hint="eastAsia"/>
           <w:szCs w:val="24"/>
         </w:rPr>
-        <w:t>の指標を参考に、</w:t>
-      </w:r>
-      <w:r>
-        <w:rPr>
-          <w:rFonts w:ascii="ＭＳ ゴシック" w:eastAsia="ＭＳ ゴシック" w:hAnsi="ＭＳ ゴシック" w:hint="eastAsia"/>
-          <w:szCs w:val="24"/>
-        </w:rPr>
-        <w:t>より活用がしやすい</w:t>
-      </w:r>
-      <w:r>
-        <w:rPr>
-          <w:rFonts w:ascii="ＭＳ ゴシック" w:eastAsia="ＭＳ ゴシック" w:hAnsi="ＭＳ ゴシック" w:hint="eastAsia"/>
-          <w:szCs w:val="24"/>
-        </w:rPr>
-        <w:t>用語</w:t>
-      </w:r>
-      <w:r>
-        <w:rPr>
-          <w:rFonts w:ascii="ＭＳ ゴシック" w:eastAsia="ＭＳ ゴシック" w:hAnsi="ＭＳ ゴシック" w:hint="eastAsia"/>
-          <w:szCs w:val="24"/>
-        </w:rPr>
-        <w:t>や</w:t>
-      </w:r>
-      <w:r>
-        <w:rPr>
-          <w:rFonts w:ascii="ＭＳ ゴシック" w:eastAsia="ＭＳ ゴシック" w:hAnsi="ＭＳ ゴシック" w:hint="eastAsia"/>
-          <w:szCs w:val="24"/>
-        </w:rPr>
-        <w:t>形式での公開に努める。</w:t>
+        <w:t>として取り扱った上で</w:t>
+      </w:r>
+      <w:r>
+        <w:rPr>
+          <w:rFonts w:ascii="ＭＳ ゴシック" w:eastAsia="ＭＳ ゴシック" w:hAnsi="ＭＳ ゴシック" w:hint="eastAsia"/>
+          <w:szCs w:val="24"/>
+        </w:rPr>
+        <w:t>政府のデータカタログサイト</w:t>
+      </w:r>
+      <w:r>
+        <w:rPr>
+          <w:rFonts w:ascii="ＭＳ ゴシック" w:eastAsia="ＭＳ ゴシック" w:hAnsi="ＭＳ ゴシック" w:hint="eastAsia"/>
+          <w:szCs w:val="24"/>
+        </w:rPr>
+        <w:t>「</w:t>
+      </w:r>
+      <w:r>
+        <w:rPr>
+          <w:rFonts w:ascii="ＭＳ ゴシック" w:eastAsia="ＭＳ ゴシック" w:hAnsi="ＭＳ ゴシック" w:hint="eastAsia"/>
+          <w:szCs w:val="24"/>
+        </w:rPr>
+        <w:t>DATA.GO.JP</w:t>
+      </w:r>
+      <w:r>
+        <w:rPr>
+          <w:rFonts w:ascii="ＭＳ ゴシック" w:eastAsia="ＭＳ ゴシック" w:hAnsi="ＭＳ ゴシック" w:hint="eastAsia"/>
+          <w:szCs w:val="24"/>
+        </w:rPr>
+        <w:t>」</w:t>
+      </w:r>
+      <w:r>
+        <w:rPr>
+          <w:rFonts w:ascii="ＭＳ ゴシック" w:eastAsia="ＭＳ ゴシック" w:hAnsi="ＭＳ ゴシック" w:hint="eastAsia"/>
+          <w:szCs w:val="24"/>
+        </w:rPr>
+        <w:t>に</w:t>
+      </w:r>
+      <w:r>
+        <w:rPr>
+          <w:rFonts w:ascii="ＭＳ ゴシック" w:eastAsia="ＭＳ ゴシック" w:hAnsi="ＭＳ ゴシック" w:hint="eastAsia"/>
+          <w:szCs w:val="24"/>
+        </w:rPr>
+        <w:t>登録</w:t>
+      </w:r>
+      <w:r>
+        <w:rPr>
+          <w:rFonts w:ascii="ＭＳ ゴシック" w:eastAsia="ＭＳ ゴシック" w:hAnsi="ＭＳ ゴシック" w:hint="eastAsia"/>
+          <w:szCs w:val="24"/>
+        </w:rPr>
+        <w:t>し、公開する</w:t>
+      </w:r>
+      <w:r>
+        <w:rPr>
+          <w:rFonts w:ascii="ＭＳ ゴシック" w:eastAsia="ＭＳ ゴシック" w:hAnsi="ＭＳ ゴシック" w:hint="eastAsia"/>
+          <w:szCs w:val="24"/>
+        </w:rPr>
+        <w:t>。</w:t>
       </w:r>
     </w:p>
     <w:p>
@@ -2961,43 +3171,28 @@
           <w:szCs w:val="24"/>
         </w:rPr>
       </w:pPr>
-      <w:r>
-        <w:rPr>
-          <w:rFonts w:ascii="ＭＳ ゴシック" w:eastAsia="ＭＳ ゴシック" w:hAnsi="ＭＳ ゴシック" w:hint="eastAsia"/>
-          <w:szCs w:val="24"/>
-        </w:rPr>
-        <w:t>なお、国民への情報公開の観点から、人が読むという従来からの利用形態に適したデータ形式での公開も継続する</w:t>
-      </w:r>
-      <w:r>
-        <w:rPr>
-          <w:rFonts w:ascii="ＭＳ ゴシック" w:eastAsia="ＭＳ ゴシック" w:hAnsi="ＭＳ ゴシック" w:hint="eastAsia"/>
-          <w:szCs w:val="24"/>
-        </w:rPr>
-        <w:t>が、この場合であってもテキスト検索や抽出ができることが</w:t>
-      </w:r>
-      <w:r>
-        <w:rPr>
-          <w:rFonts w:ascii="ＭＳ ゴシック" w:eastAsia="ＭＳ ゴシック" w:hAnsi="ＭＳ ゴシック" w:hint="eastAsia"/>
-          <w:szCs w:val="24"/>
-        </w:rPr>
-        <w:t>必要である</w:t>
-      </w:r>
-      <w:r>
-        <w:rPr>
-          <w:rFonts w:ascii="ＭＳ ゴシック" w:eastAsia="ＭＳ ゴシック" w:hAnsi="ＭＳ ゴシック" w:hint="eastAsia"/>
-          <w:szCs w:val="24"/>
-        </w:rPr>
-        <w:t>。</w:t>
-      </w:r>
-    </w:p>
-    <w:p>
-      <w:pPr>
-        <w:ind w:leftChars="200" w:left="480" w:firstLineChars="100" w:firstLine="240"/>
+    </w:p>
+    <w:p>
+      <w:pPr>
         <w:rPr>
           <w:rFonts w:ascii="ＭＳ ゴシック" w:eastAsia="ＭＳ ゴシック" w:hAnsi="ＭＳ ゴシック"/>
           <w:szCs w:val="24"/>
         </w:rPr>
       </w:pPr>
+      <w:r>
+        <w:rPr>
+          <w:rFonts w:ascii="ＭＳ ゴシック" w:eastAsia="ＭＳ ゴシック" w:hAnsi="ＭＳ ゴシック" w:hint="eastAsia"/>
+          <w:szCs w:val="24"/>
+        </w:rPr>
+        <w:t>（４）公開データの</w:t>
+      </w:r>
+      <w:r>
+        <w:rPr>
+          <w:rFonts w:ascii="ＭＳ ゴシック" w:eastAsia="ＭＳ ゴシック" w:hAnsi="ＭＳ ゴシック" w:hint="eastAsia"/>
+          <w:szCs w:val="24"/>
+        </w:rPr>
+        <w:t>形式等</w:t>
+      </w:r>
     </w:p>
     <w:p>
       <w:pPr>
@@ -3012,7 +3207,6 @@
           <w:rFonts w:ascii="ＭＳ ゴシック" w:eastAsia="ＭＳ ゴシック" w:hAnsi="ＭＳ ゴシック" w:hint="eastAsia"/>
           <w:szCs w:val="24"/>
         </w:rPr>
-        <w:lastRenderedPageBreak/>
         <w:t xml:space="preserve">　</w:t>
       </w:r>
       <w:r>
@@ -3020,116 +3214,14 @@
           <w:rFonts w:ascii="ＭＳ ゴシック" w:eastAsia="ＭＳ ゴシック" w:hAnsi="ＭＳ ゴシック" w:hint="eastAsia"/>
           <w:szCs w:val="24"/>
         </w:rPr>
-        <w:t>IT総合戦略室は、</w:t>
-      </w:r>
-      <w:r>
-        <w:rPr>
-          <w:rFonts w:ascii="ＭＳ ゴシック" w:eastAsia="ＭＳ ゴシック" w:hAnsi="ＭＳ ゴシック" w:hint="eastAsia"/>
-          <w:szCs w:val="24"/>
-        </w:rPr>
-        <w:t>関係府省庁と連携し、データ構造やデータ形式の標準化を引き続き推進する。</w:t>
-      </w:r>
-      <w:r>
-        <w:rPr>
-          <w:rFonts w:ascii="ＭＳ ゴシック" w:eastAsia="ＭＳ ゴシック" w:hAnsi="ＭＳ ゴシック" w:hint="eastAsia"/>
-          <w:szCs w:val="24"/>
-        </w:rPr>
-        <w:t>また、法人情報を含むデータについては、法人番号を</w:t>
-      </w:r>
-      <w:r>
-        <w:rPr>
-          <w:rFonts w:ascii="ＭＳ ゴシック" w:eastAsia="ＭＳ ゴシック" w:hAnsi="ＭＳ ゴシック" w:hint="eastAsia"/>
-          <w:szCs w:val="24"/>
-        </w:rPr>
-        <w:t>付</w:t>
-      </w:r>
-      <w:r>
-        <w:rPr>
-          <w:rFonts w:ascii="ＭＳ ゴシック" w:eastAsia="ＭＳ ゴシック" w:hAnsi="ＭＳ ゴシック" w:hint="eastAsia"/>
-          <w:szCs w:val="24"/>
-        </w:rPr>
-        <w:t>記する。</w:t>
-      </w:r>
-    </w:p>
-    <w:p>
-      <w:pPr>
-        <w:rPr>
-          <w:rFonts w:ascii="ＭＳ ゴシック" w:eastAsia="ＭＳ ゴシック" w:hAnsi="ＭＳ ゴシック"/>
-          <w:szCs w:val="24"/>
-        </w:rPr>
-      </w:pPr>
-    </w:p>
-    <w:p>
-      <w:pPr>
-        <w:rPr>
-          <w:rFonts w:ascii="ＭＳ ゴシック" w:eastAsia="ＭＳ ゴシック" w:hAnsi="ＭＳ ゴシック"/>
-          <w:szCs w:val="24"/>
-        </w:rPr>
-      </w:pPr>
-      <w:r>
-        <w:rPr>
-          <w:rFonts w:ascii="ＭＳ ゴシック" w:eastAsia="ＭＳ ゴシック" w:hAnsi="ＭＳ ゴシック" w:hint="eastAsia"/>
-          <w:szCs w:val="24"/>
-        </w:rPr>
-        <w:t>（</w:t>
-      </w:r>
-      <w:r>
-        <w:rPr>
-          <w:rFonts w:ascii="ＭＳ ゴシック" w:eastAsia="ＭＳ ゴシック" w:hAnsi="ＭＳ ゴシック" w:hint="eastAsia"/>
-          <w:szCs w:val="24"/>
-        </w:rPr>
-        <w:t>５</w:t>
-      </w:r>
-      <w:r>
-        <w:rPr>
-          <w:rFonts w:ascii="ＭＳ ゴシック" w:eastAsia="ＭＳ ゴシック" w:hAnsi="ＭＳ ゴシック" w:hint="eastAsia"/>
-          <w:szCs w:val="24"/>
-        </w:rPr>
-        <w:t>）</w:t>
-      </w:r>
-      <w:r>
-        <w:rPr>
-          <w:rFonts w:ascii="ＭＳ ゴシック" w:eastAsia="ＭＳ ゴシック" w:hAnsi="ＭＳ ゴシック" w:hint="eastAsia"/>
-          <w:szCs w:val="24"/>
-        </w:rPr>
-        <w:t>未公開データの限定</w:t>
-      </w:r>
-      <w:r>
-        <w:rPr>
-          <w:rFonts w:ascii="ＭＳ ゴシック" w:eastAsia="ＭＳ ゴシック" w:hAnsi="ＭＳ ゴシック" w:hint="eastAsia"/>
-          <w:szCs w:val="24"/>
-        </w:rPr>
-        <w:t>公開</w:t>
-      </w:r>
-    </w:p>
-    <w:p>
-      <w:pPr>
-        <w:ind w:leftChars="200" w:left="480" w:firstLineChars="100" w:firstLine="240"/>
-        <w:rPr>
-          <w:rFonts w:ascii="ＭＳ ゴシック" w:eastAsia="ＭＳ ゴシック" w:hAnsi="ＭＳ ゴシック"/>
-          <w:szCs w:val="24"/>
-        </w:rPr>
-      </w:pPr>
-      <w:r>
-        <w:rPr>
-          <w:rFonts w:ascii="ＭＳ ゴシック" w:eastAsia="ＭＳ ゴシック" w:hAnsi="ＭＳ ゴシック" w:hint="eastAsia"/>
-          <w:szCs w:val="24"/>
-        </w:rPr>
-        <w:t>２．に示したとおり、各府省庁が保有するデータはすべてオープンデータとし</w:t>
-      </w:r>
-      <w:r>
-        <w:rPr>
-          <w:rFonts w:ascii="ＭＳ ゴシック" w:eastAsia="ＭＳ ゴシック" w:hAnsi="ＭＳ ゴシック" w:hint="eastAsia"/>
-          <w:szCs w:val="24"/>
-        </w:rPr>
-        <w:t>て公開されることが原則であるが、何らかの理由により即座にオープンデータとして公開することが困難な</w:t>
-      </w:r>
-      <w:r>
-        <w:rPr>
-          <w:rFonts w:ascii="ＭＳ ゴシック" w:eastAsia="ＭＳ ゴシック" w:hAnsi="ＭＳ ゴシック" w:hint="eastAsia"/>
-          <w:szCs w:val="24"/>
-        </w:rPr>
-        <w:t>情報</w:t>
+        <w:t>公開するデータについては、</w:t>
+      </w:r>
+      <w:r>
+        <w:rPr>
+          <w:rFonts w:ascii="ＭＳ ゴシック" w:eastAsia="ＭＳ ゴシック" w:hAnsi="ＭＳ ゴシック" w:hint="eastAsia"/>
+          <w:szCs w:val="24"/>
+        </w:rPr>
+        <w:t>機械判読に適した</w:t>
       </w:r>
       <w:r>
         <w:rPr>
@@ -3144,6 +3236,506 @@
           <w:rFonts w:ascii="ＭＳ ゴシック" w:eastAsia="ＭＳ ゴシック" w:hAnsi="ＭＳ ゴシック" w:hint="eastAsia"/>
           <w:szCs w:val="24"/>
         </w:rPr>
+        <w:t>構造及びデータ形式で掲載す</w:t>
+      </w:r>
+      <w:r>
+        <w:rPr>
+          <w:rFonts w:ascii="ＭＳ ゴシック" w:eastAsia="ＭＳ ゴシック" w:hAnsi="ＭＳ ゴシック" w:hint="eastAsia"/>
+          <w:szCs w:val="24"/>
+        </w:rPr>
+        <w:lastRenderedPageBreak/>
+        <w:t>ることを原則とする</w:t>
+      </w:r>
+      <w:r>
+        <w:rPr>
+          <w:rStyle w:val="aa"/>
+          <w:rFonts w:ascii="ＭＳ ゴシック" w:eastAsia="ＭＳ ゴシック" w:hAnsi="ＭＳ ゴシック"/>
+          <w:szCs w:val="24"/>
+        </w:rPr>
+        <w:footnoteReference w:id="17"/>
+      </w:r>
+      <w:r>
+        <w:rPr>
+          <w:rFonts w:ascii="ＭＳ ゴシック" w:eastAsia="ＭＳ ゴシック" w:hAnsi="ＭＳ ゴシック" w:hint="eastAsia"/>
+          <w:szCs w:val="24"/>
+        </w:rPr>
+        <w:t>。</w:t>
+      </w:r>
+      <w:r>
+        <w:rPr>
+          <w:rFonts w:ascii="ＭＳ ゴシック" w:eastAsia="ＭＳ ゴシック" w:hAnsi="ＭＳ ゴシック" w:hint="eastAsia"/>
+          <w:szCs w:val="24"/>
+        </w:rPr>
+        <w:t>共通語彙基盤</w:t>
+      </w:r>
+      <w:r>
+        <w:rPr>
+          <w:rFonts w:ascii="ＭＳ ゴシック" w:eastAsia="ＭＳ ゴシック" w:hAnsi="ＭＳ ゴシック" w:hint="eastAsia"/>
+          <w:szCs w:val="24"/>
+        </w:rPr>
+        <w:t>等</w:t>
+      </w:r>
+      <w:r>
+        <w:rPr>
+          <w:rFonts w:ascii="ＭＳ ゴシック" w:eastAsia="ＭＳ ゴシック" w:hAnsi="ＭＳ ゴシック" w:hint="eastAsia"/>
+          <w:szCs w:val="24"/>
+        </w:rPr>
+        <w:t>や</w:t>
+      </w:r>
+      <w:r>
+        <w:rPr>
+          <w:rFonts w:ascii="ＭＳ ゴシック" w:eastAsia="ＭＳ ゴシック" w:hAnsi="ＭＳ ゴシック" w:hint="eastAsia"/>
+          <w:szCs w:val="24"/>
+        </w:rPr>
+        <w:t>オープンデータの達成度の評価指標として用いられている「５つ星」</w:t>
+      </w:r>
+      <w:r>
+        <w:rPr>
+          <w:rStyle w:val="aa"/>
+          <w:rFonts w:ascii="ＭＳ ゴシック" w:eastAsia="ＭＳ ゴシック" w:hAnsi="ＭＳ ゴシック"/>
+          <w:szCs w:val="24"/>
+        </w:rPr>
+        <w:footnoteReference w:id="18"/>
+      </w:r>
+      <w:r>
+        <w:rPr>
+          <w:rFonts w:ascii="ＭＳ ゴシック" w:eastAsia="ＭＳ ゴシック" w:hAnsi="ＭＳ ゴシック" w:hint="eastAsia"/>
+          <w:szCs w:val="24"/>
+        </w:rPr>
+        <w:t>の指標を参考に、</w:t>
+      </w:r>
+      <w:r>
+        <w:rPr>
+          <w:rFonts w:ascii="ＭＳ ゴシック" w:eastAsia="ＭＳ ゴシック" w:hAnsi="ＭＳ ゴシック" w:hint="eastAsia"/>
+          <w:szCs w:val="24"/>
+        </w:rPr>
+        <w:t>より活用がしやすい</w:t>
+      </w:r>
+      <w:r>
+        <w:rPr>
+          <w:rFonts w:ascii="ＭＳ ゴシック" w:eastAsia="ＭＳ ゴシック" w:hAnsi="ＭＳ ゴシック" w:hint="eastAsia"/>
+          <w:szCs w:val="24"/>
+        </w:rPr>
+        <w:t>用語</w:t>
+      </w:r>
+      <w:r>
+        <w:rPr>
+          <w:rFonts w:ascii="ＭＳ ゴシック" w:eastAsia="ＭＳ ゴシック" w:hAnsi="ＭＳ ゴシック" w:hint="eastAsia"/>
+          <w:szCs w:val="24"/>
+        </w:rPr>
+        <w:t>や</w:t>
+      </w:r>
+      <w:r>
+        <w:rPr>
+          <w:rFonts w:ascii="ＭＳ ゴシック" w:eastAsia="ＭＳ ゴシック" w:hAnsi="ＭＳ ゴシック" w:hint="eastAsia"/>
+          <w:szCs w:val="24"/>
+        </w:rPr>
+        <w:t>形式での公開に努める。</w:t>
+      </w:r>
+    </w:p>
+    <w:p>
+      <w:pPr>
+        <w:ind w:leftChars="200" w:left="480" w:firstLineChars="100" w:firstLine="240"/>
+        <w:rPr>
+          <w:rFonts w:ascii="ＭＳ ゴシック" w:eastAsia="ＭＳ ゴシック" w:hAnsi="ＭＳ ゴシック"/>
+          <w:szCs w:val="24"/>
+        </w:rPr>
+      </w:pPr>
+      <w:r>
+        <w:rPr>
+          <w:rFonts w:ascii="ＭＳ ゴシック" w:eastAsia="ＭＳ ゴシック" w:hAnsi="ＭＳ ゴシック" w:hint="eastAsia"/>
+          <w:szCs w:val="24"/>
+        </w:rPr>
+        <w:t>なお、国民への情報公開の観点から、人が読むという従来からの利用形態に適したデータ形式での公開も継続する</w:t>
+      </w:r>
+      <w:r>
+        <w:rPr>
+          <w:rFonts w:ascii="ＭＳ ゴシック" w:eastAsia="ＭＳ ゴシック" w:hAnsi="ＭＳ ゴシック" w:hint="eastAsia"/>
+          <w:szCs w:val="24"/>
+        </w:rPr>
+        <w:t>が、この場合であってもテキスト検索や抽出ができることが</w:t>
+      </w:r>
+      <w:r>
+        <w:rPr>
+          <w:rFonts w:ascii="ＭＳ ゴシック" w:eastAsia="ＭＳ ゴシック" w:hAnsi="ＭＳ ゴシック" w:hint="eastAsia"/>
+          <w:szCs w:val="24"/>
+        </w:rPr>
+        <w:t>必要である</w:t>
+      </w:r>
+      <w:r>
+        <w:rPr>
+          <w:rFonts w:ascii="ＭＳ ゴシック" w:eastAsia="ＭＳ ゴシック" w:hAnsi="ＭＳ ゴシック" w:hint="eastAsia"/>
+          <w:szCs w:val="24"/>
+        </w:rPr>
+        <w:t>。</w:t>
+      </w:r>
+    </w:p>
+    <w:p>
+      <w:pPr>
+        <w:ind w:leftChars="200" w:left="480" w:firstLineChars="100" w:firstLine="240"/>
+        <w:rPr>
+          <w:rFonts w:ascii="ＭＳ ゴシック" w:eastAsia="ＭＳ ゴシック" w:hAnsi="ＭＳ ゴシック"/>
+          <w:szCs w:val="24"/>
+        </w:rPr>
+      </w:pPr>
+      <w:r>
+        <w:rPr>
+          <w:rFonts w:ascii="ＭＳ ゴシック" w:eastAsia="ＭＳ ゴシック" w:hAnsi="ＭＳ ゴシック" w:hint="eastAsia"/>
+          <w:szCs w:val="24"/>
+        </w:rPr>
+        <w:t>特に構造化</w:t>
+      </w:r>
+      <w:r>
+        <w:rPr>
+          <w:rFonts w:ascii="ＭＳ ゴシック" w:eastAsia="ＭＳ ゴシック" w:hAnsi="ＭＳ ゴシック" w:hint="eastAsia"/>
+          <w:szCs w:val="24"/>
+        </w:rPr>
+        <w:t>しやすい</w:t>
+      </w:r>
+      <w:r>
+        <w:rPr>
+          <w:rFonts w:ascii="ＭＳ ゴシック" w:eastAsia="ＭＳ ゴシック" w:hAnsi="ＭＳ ゴシック" w:hint="eastAsia"/>
+          <w:szCs w:val="24"/>
+        </w:rPr>
+        <w:t>データ</w:t>
+      </w:r>
+      <w:r>
+        <w:rPr>
+          <w:rStyle w:val="aa"/>
+          <w:rFonts w:ascii="ＭＳ ゴシック" w:eastAsia="ＭＳ ゴシック" w:hAnsi="ＭＳ ゴシック"/>
+          <w:szCs w:val="24"/>
+        </w:rPr>
+        <w:footnoteReference w:id="19"/>
+      </w:r>
+      <w:r>
+        <w:rPr>
+          <w:rFonts w:ascii="ＭＳ ゴシック" w:eastAsia="ＭＳ ゴシック" w:hAnsi="ＭＳ ゴシック" w:hint="eastAsia"/>
+          <w:szCs w:val="24"/>
+        </w:rPr>
+        <w:t>はより活用がしやすい</w:t>
+      </w:r>
+      <w:r>
+        <w:rPr>
+          <w:rFonts w:ascii="ＭＳ ゴシック" w:eastAsia="ＭＳ ゴシック" w:hAnsi="ＭＳ ゴシック" w:hint="eastAsia"/>
+          <w:szCs w:val="24"/>
+        </w:rPr>
+        <w:t>データ</w:t>
+      </w:r>
+      <w:r>
+        <w:rPr>
+          <w:rFonts w:ascii="ＭＳ ゴシック" w:eastAsia="ＭＳ ゴシック" w:hAnsi="ＭＳ ゴシック" w:hint="eastAsia"/>
+          <w:szCs w:val="24"/>
+        </w:rPr>
+        <w:t>形式である</w:t>
+      </w:r>
+      <w:r>
+        <w:rPr>
+          <w:rFonts w:ascii="ＭＳ ゴシック" w:eastAsia="ＭＳ ゴシック" w:hAnsi="ＭＳ ゴシック" w:hint="eastAsia"/>
+          <w:szCs w:val="24"/>
+        </w:rPr>
+        <w:t>「３つ星</w:t>
+      </w:r>
+      <w:r>
+        <w:rPr>
+          <w:rStyle w:val="aa"/>
+          <w:rFonts w:ascii="ＭＳ ゴシック" w:eastAsia="ＭＳ ゴシック" w:hAnsi="ＭＳ ゴシック"/>
+          <w:szCs w:val="24"/>
+        </w:rPr>
+        <w:footnoteReference w:id="20"/>
+      </w:r>
+      <w:r>
+        <w:rPr>
+          <w:rFonts w:ascii="ＭＳ ゴシック" w:eastAsia="ＭＳ ゴシック" w:hAnsi="ＭＳ ゴシック" w:hint="eastAsia"/>
+          <w:szCs w:val="24"/>
+        </w:rPr>
+        <w:t>（</w:t>
+      </w:r>
+      <w:r>
+        <w:rPr>
+          <w:rFonts w:ascii="ＭＳ ゴシック" w:eastAsia="ＭＳ ゴシック" w:hAnsi="ＭＳ ゴシック" w:hint="eastAsia"/>
+          <w:szCs w:val="24"/>
+        </w:rPr>
+        <w:t>CSV</w:t>
+      </w:r>
+      <w:r>
+        <w:rPr>
+          <w:rStyle w:val="aa"/>
+          <w:rFonts w:ascii="ＭＳ ゴシック" w:eastAsia="ＭＳ ゴシック" w:hAnsi="ＭＳ ゴシック"/>
+          <w:szCs w:val="24"/>
+        </w:rPr>
+        <w:footnoteReference w:id="21"/>
+      </w:r>
+      <w:r>
+        <w:rPr>
+          <w:rFonts w:ascii="ＭＳ ゴシック" w:eastAsia="ＭＳ ゴシック" w:hAnsi="ＭＳ ゴシック" w:hint="eastAsia"/>
+          <w:szCs w:val="24"/>
+        </w:rPr>
+        <w:t>やXML等の</w:t>
+      </w:r>
+      <w:r>
+        <w:rPr>
+          <w:rFonts w:ascii="ＭＳ ゴシック" w:eastAsia="ＭＳ ゴシック" w:hAnsi="ＭＳ ゴシック" w:hint="eastAsia"/>
+          <w:szCs w:val="24"/>
+        </w:rPr>
+        <w:t>フォーマット</w:t>
+      </w:r>
+      <w:r>
+        <w:rPr>
+          <w:rFonts w:ascii="ＭＳ ゴシック" w:eastAsia="ＭＳ ゴシック" w:hAnsi="ＭＳ ゴシック" w:hint="eastAsia"/>
+          <w:szCs w:val="24"/>
+        </w:rPr>
+        <w:t>）」</w:t>
+      </w:r>
+      <w:r>
+        <w:rPr>
+          <w:rFonts w:ascii="ＭＳ ゴシック" w:eastAsia="ＭＳ ゴシック" w:hAnsi="ＭＳ ゴシック" w:hint="eastAsia"/>
+          <w:szCs w:val="24"/>
+        </w:rPr>
+        <w:t>以上での公開を原則とする。また、構造化</w:t>
+      </w:r>
+      <w:r>
+        <w:rPr>
+          <w:rFonts w:ascii="ＭＳ ゴシック" w:eastAsia="ＭＳ ゴシック" w:hAnsi="ＭＳ ゴシック" w:hint="eastAsia"/>
+          <w:szCs w:val="24"/>
+        </w:rPr>
+        <w:t>が困難な</w:t>
+      </w:r>
+      <w:r>
+        <w:rPr>
+          <w:rFonts w:ascii="ＭＳ ゴシック" w:eastAsia="ＭＳ ゴシック" w:hAnsi="ＭＳ ゴシック" w:hint="eastAsia"/>
+          <w:szCs w:val="24"/>
+        </w:rPr>
+        <w:t>データ</w:t>
+      </w:r>
+      <w:r>
+        <w:rPr>
+          <w:rFonts w:ascii="ＭＳ ゴシック" w:eastAsia="ＭＳ ゴシック" w:hAnsi="ＭＳ ゴシック" w:hint="eastAsia"/>
+          <w:szCs w:val="24"/>
+        </w:rPr>
+        <w:t>を含む</w:t>
+      </w:r>
+      <w:r>
+        <w:rPr>
+          <w:rFonts w:ascii="ＭＳ ゴシック" w:eastAsia="ＭＳ ゴシック" w:hAnsi="ＭＳ ゴシック" w:hint="eastAsia"/>
+          <w:szCs w:val="24"/>
+        </w:rPr>
+        <w:t>全ての公開データ</w:t>
+      </w:r>
+      <w:r>
+        <w:rPr>
+          <w:rFonts w:ascii="ＭＳ ゴシック" w:eastAsia="ＭＳ ゴシック" w:hAnsi="ＭＳ ゴシック" w:hint="eastAsia"/>
+          <w:szCs w:val="24"/>
+        </w:rPr>
+        <w:t>は</w:t>
+      </w:r>
+      <w:r>
+        <w:rPr>
+          <w:rFonts w:ascii="ＭＳ ゴシック" w:eastAsia="ＭＳ ゴシック" w:hAnsi="ＭＳ ゴシック" w:hint="eastAsia"/>
+          <w:szCs w:val="24"/>
+        </w:rPr>
+        <w:t>可視化や</w:t>
+      </w:r>
+      <w:r>
+        <w:rPr>
+          <w:rFonts w:ascii="ＭＳ ゴシック" w:eastAsia="ＭＳ ゴシック" w:hAnsi="ＭＳ ゴシック" w:hint="eastAsia"/>
+          <w:szCs w:val="24"/>
+        </w:rPr>
+        <w:t>API利用が容易になるよう、</w:t>
+      </w:r>
+      <w:r>
+        <w:rPr>
+          <w:rFonts w:ascii="ＭＳ ゴシック" w:eastAsia="ＭＳ ゴシック" w:hAnsi="ＭＳ ゴシック" w:hint="eastAsia"/>
+          <w:szCs w:val="24"/>
+        </w:rPr>
+        <w:t>データ</w:t>
+      </w:r>
+      <w:r>
+        <w:rPr>
+          <w:rFonts w:ascii="ＭＳ ゴシック" w:eastAsia="ＭＳ ゴシック" w:hAnsi="ＭＳ ゴシック" w:hint="eastAsia"/>
+          <w:szCs w:val="24"/>
+        </w:rPr>
+        <w:t>カタログサイト</w:t>
+      </w:r>
+      <w:r>
+        <w:rPr>
+          <w:rFonts w:ascii="ＭＳ ゴシック" w:eastAsia="ＭＳ ゴシック" w:hAnsi="ＭＳ ゴシック" w:hint="eastAsia"/>
+          <w:szCs w:val="24"/>
+        </w:rPr>
+        <w:t>の利用</w:t>
+      </w:r>
+      <w:r>
+        <w:rPr>
+          <w:rFonts w:ascii="ＭＳ ゴシック" w:eastAsia="ＭＳ ゴシック" w:hAnsi="ＭＳ ゴシック" w:hint="eastAsia"/>
+          <w:szCs w:val="24"/>
+        </w:rPr>
+        <w:t>等、メタ</w:t>
+      </w:r>
+      <w:r>
+        <w:rPr>
+          <w:rFonts w:ascii="ＭＳ ゴシック" w:eastAsia="ＭＳ ゴシック" w:hAnsi="ＭＳ ゴシック" w:hint="eastAsia"/>
+          <w:szCs w:val="24"/>
+        </w:rPr>
+        <w:t>情報</w:t>
+      </w:r>
+      <w:r>
+        <w:rPr>
+          <w:rFonts w:ascii="ＭＳ ゴシック" w:eastAsia="ＭＳ ゴシック" w:hAnsi="ＭＳ ゴシック" w:hint="eastAsia"/>
+          <w:szCs w:val="24"/>
+        </w:rPr>
+        <w:t>公開に向けた環境の整備に努める。</w:t>
+      </w:r>
+    </w:p>
+    <w:p>
+      <w:pPr>
+        <w:ind w:leftChars="200" w:left="480"/>
+        <w:rPr>
+          <w:rFonts w:ascii="ＭＳ ゴシック" w:eastAsia="ＭＳ ゴシック" w:hAnsi="ＭＳ ゴシック"/>
+          <w:szCs w:val="24"/>
+        </w:rPr>
+      </w:pPr>
+      <w:r>
+        <w:rPr>
+          <w:rFonts w:ascii="ＭＳ ゴシック" w:eastAsia="ＭＳ ゴシック" w:hAnsi="ＭＳ ゴシック" w:hint="eastAsia"/>
+          <w:szCs w:val="24"/>
+        </w:rPr>
+        <w:t xml:space="preserve">　</w:t>
+      </w:r>
+      <w:r>
+        <w:rPr>
+          <w:rFonts w:ascii="ＭＳ ゴシック" w:eastAsia="ＭＳ ゴシック" w:hAnsi="ＭＳ ゴシック" w:hint="eastAsia"/>
+          <w:szCs w:val="24"/>
+        </w:rPr>
+        <w:t>内閣官房</w:t>
+      </w:r>
+      <w:r>
+        <w:rPr>
+          <w:rFonts w:ascii="ＭＳ ゴシック" w:eastAsia="ＭＳ ゴシック" w:hAnsi="ＭＳ ゴシック" w:hint="eastAsia"/>
+          <w:szCs w:val="24"/>
+        </w:rPr>
+        <w:t>IT総合戦略室は、</w:t>
+      </w:r>
+      <w:r>
+        <w:rPr>
+          <w:rFonts w:ascii="ＭＳ ゴシック" w:eastAsia="ＭＳ ゴシック" w:hAnsi="ＭＳ ゴシック" w:hint="eastAsia"/>
+          <w:szCs w:val="24"/>
+        </w:rPr>
+        <w:t>関係府省庁と連携し、データ構造やデータ形式の標準化を引き続き推進する。</w:t>
+      </w:r>
+      <w:r>
+        <w:rPr>
+          <w:rFonts w:ascii="ＭＳ ゴシック" w:eastAsia="ＭＳ ゴシック" w:hAnsi="ＭＳ ゴシック" w:hint="eastAsia"/>
+          <w:szCs w:val="24"/>
+        </w:rPr>
+        <w:t>また、法人情報を含むデータについては、法人番号を</w:t>
+      </w:r>
+      <w:r>
+        <w:rPr>
+          <w:rFonts w:ascii="ＭＳ ゴシック" w:eastAsia="ＭＳ ゴシック" w:hAnsi="ＭＳ ゴシック" w:hint="eastAsia"/>
+          <w:szCs w:val="24"/>
+        </w:rPr>
+        <w:t>付</w:t>
+      </w:r>
+      <w:r>
+        <w:rPr>
+          <w:rFonts w:ascii="ＭＳ ゴシック" w:eastAsia="ＭＳ ゴシック" w:hAnsi="ＭＳ ゴシック" w:hint="eastAsia"/>
+          <w:szCs w:val="24"/>
+        </w:rPr>
+        <w:t>記する。</w:t>
+      </w:r>
+    </w:p>
+    <w:p>
+      <w:pPr>
+        <w:rPr>
+          <w:rFonts w:ascii="ＭＳ ゴシック" w:eastAsia="ＭＳ ゴシック" w:hAnsi="ＭＳ ゴシック"/>
+          <w:szCs w:val="24"/>
+        </w:rPr>
+      </w:pPr>
+    </w:p>
+    <w:p>
+      <w:pPr>
+        <w:rPr>
+          <w:rFonts w:ascii="ＭＳ ゴシック" w:eastAsia="ＭＳ ゴシック" w:hAnsi="ＭＳ ゴシック"/>
+          <w:szCs w:val="24"/>
+        </w:rPr>
+      </w:pPr>
+      <w:r>
+        <w:rPr>
+          <w:rFonts w:ascii="ＭＳ ゴシック" w:eastAsia="ＭＳ ゴシック" w:hAnsi="ＭＳ ゴシック" w:hint="eastAsia"/>
+          <w:szCs w:val="24"/>
+        </w:rPr>
+        <w:t>（</w:t>
+      </w:r>
+      <w:r>
+        <w:rPr>
+          <w:rFonts w:ascii="ＭＳ ゴシック" w:eastAsia="ＭＳ ゴシック" w:hAnsi="ＭＳ ゴシック" w:hint="eastAsia"/>
+          <w:szCs w:val="24"/>
+        </w:rPr>
+        <w:t>５</w:t>
+      </w:r>
+      <w:r>
+        <w:rPr>
+          <w:rFonts w:ascii="ＭＳ ゴシック" w:eastAsia="ＭＳ ゴシック" w:hAnsi="ＭＳ ゴシック" w:hint="eastAsia"/>
+          <w:szCs w:val="24"/>
+        </w:rPr>
+        <w:t>）</w:t>
+      </w:r>
+      <w:r>
+        <w:rPr>
+          <w:rFonts w:ascii="ＭＳ ゴシック" w:eastAsia="ＭＳ ゴシック" w:hAnsi="ＭＳ ゴシック" w:hint="eastAsia"/>
+          <w:szCs w:val="24"/>
+        </w:rPr>
+        <w:t>未公開データの限定</w:t>
+      </w:r>
+      <w:r>
+        <w:rPr>
+          <w:rFonts w:ascii="ＭＳ ゴシック" w:eastAsia="ＭＳ ゴシック" w:hAnsi="ＭＳ ゴシック" w:hint="eastAsia"/>
+          <w:szCs w:val="24"/>
+        </w:rPr>
+        <w:t>公開</w:t>
+      </w:r>
+    </w:p>
+    <w:p>
+      <w:pPr>
+        <w:ind w:leftChars="200" w:left="480" w:firstLineChars="100" w:firstLine="240"/>
+        <w:rPr>
+          <w:rFonts w:ascii="ＭＳ ゴシック" w:eastAsia="ＭＳ ゴシック" w:hAnsi="ＭＳ ゴシック"/>
+          <w:szCs w:val="24"/>
+        </w:rPr>
+      </w:pPr>
+      <w:r>
+        <w:rPr>
+          <w:rFonts w:ascii="ＭＳ ゴシック" w:eastAsia="ＭＳ ゴシック" w:hAnsi="ＭＳ ゴシック" w:hint="eastAsia"/>
+          <w:szCs w:val="24"/>
+        </w:rPr>
+        <w:t>２．に示したとおり、各府省庁が保有するデータはすべてオープンデータとし</w:t>
+      </w:r>
+      <w:r>
+        <w:rPr>
+          <w:rFonts w:ascii="ＭＳ ゴシック" w:eastAsia="ＭＳ ゴシック" w:hAnsi="ＭＳ ゴシック" w:hint="eastAsia"/>
+          <w:szCs w:val="24"/>
+        </w:rPr>
+        <w:t>て公開されることが原則であるが、何らかの理由により即座にオープンデータとして公開することが困難な</w:t>
+      </w:r>
+      <w:r>
+        <w:rPr>
+          <w:rFonts w:ascii="ＭＳ ゴシック" w:eastAsia="ＭＳ ゴシック" w:hAnsi="ＭＳ ゴシック" w:hint="eastAsia"/>
+          <w:szCs w:val="24"/>
+        </w:rPr>
+        <w:t>情報</w:t>
+      </w:r>
+      <w:r>
+        <w:rPr>
+          <w:rStyle w:val="aa"/>
+          <w:rFonts w:ascii="ＭＳ ゴシック" w:eastAsia="ＭＳ ゴシック" w:hAnsi="ＭＳ ゴシック"/>
+          <w:szCs w:val="24"/>
+        </w:rPr>
+        <w:footnoteReference w:id="22"/>
+      </w:r>
+      <w:r>
+        <w:rPr>
+          <w:rFonts w:ascii="ＭＳ ゴシック" w:eastAsia="ＭＳ ゴシック" w:hAnsi="ＭＳ ゴシック" w:hint="eastAsia"/>
+          <w:szCs w:val="24"/>
+        </w:rPr>
         <w:t>も存在する。</w:t>
       </w:r>
       <w:r>
@@ -3209,7 +3801,15 @@
           <w:rFonts w:ascii="ＭＳ ゴシック" w:eastAsia="ＭＳ ゴシック" w:hAnsi="ＭＳ ゴシック" w:hint="eastAsia"/>
           <w:szCs w:val="24"/>
         </w:rPr>
-        <w:t>この検討は、当該データの利用目的等を特定するなど必要な条件を付し、信頼しうる関係者内において、</w:t>
+        <w:t>この検討は、当該データの利用目的等を特定するなど必要な条件を付し、信頼</w:t>
+      </w:r>
+      <w:r>
+        <w:rPr>
+          <w:rFonts w:ascii="ＭＳ ゴシック" w:eastAsia="ＭＳ ゴシック" w:hAnsi="ＭＳ ゴシック" w:hint="eastAsia"/>
+          <w:szCs w:val="24"/>
+        </w:rPr>
+        <w:lastRenderedPageBreak/>
+        <w:t>しうる関係者内において、</w:t>
       </w:r>
       <w:r>
         <w:rPr>
@@ -3306,6 +3906,15 @@
         </w:rPr>
         <w:t>。</w:t>
       </w:r>
+    </w:p>
+    <w:p>
+      <w:pPr>
+        <w:ind w:leftChars="200" w:left="480"/>
+        <w:rPr>
+          <w:rFonts w:ascii="ＭＳ ゴシック" w:eastAsia="ＭＳ ゴシック" w:hAnsi="ＭＳ ゴシック"/>
+          <w:szCs w:val="24"/>
+        </w:rPr>
+      </w:pPr>
     </w:p>
     <w:p>
       <w:pPr>
@@ -3375,48 +3984,8 @@
           <w:rFonts w:ascii="ＭＳ ゴシック" w:eastAsia="ＭＳ ゴシック" w:hAnsi="ＭＳ ゴシック"/>
           <w:szCs w:val="24"/>
         </w:rPr>
-        <w:footnoteReference w:id="17"/>
-      </w:r>
-    </w:p>
-    <w:p>
-      <w:pPr>
-        <w:rPr>
-          <w:rFonts w:ascii="ＭＳ ゴシック" w:eastAsia="ＭＳ ゴシック" w:hAnsi="ＭＳ ゴシック"/>
-          <w:szCs w:val="24"/>
-        </w:rPr>
-      </w:pPr>
-    </w:p>
-    <w:p>
-      <w:pPr>
-        <w:rPr>
-          <w:rFonts w:ascii="ＭＳ ゴシック" w:eastAsia="ＭＳ ゴシック" w:hAnsi="ＭＳ ゴシック"/>
-          <w:szCs w:val="24"/>
-        </w:rPr>
-      </w:pPr>
-    </w:p>
-    <w:p>
-      <w:pPr>
-        <w:rPr>
-          <w:rFonts w:ascii="ＭＳ ゴシック" w:eastAsia="ＭＳ ゴシック" w:hAnsi="ＭＳ ゴシック"/>
-          <w:szCs w:val="24"/>
-        </w:rPr>
-      </w:pPr>
-    </w:p>
-    <w:p>
-      <w:pPr>
-        <w:rPr>
-          <w:rFonts w:ascii="ＭＳ ゴシック" w:eastAsia="ＭＳ ゴシック" w:hAnsi="ＭＳ ゴシック"/>
-          <w:szCs w:val="24"/>
-        </w:rPr>
-      </w:pPr>
-    </w:p>
-    <w:p>
-      <w:pPr>
-        <w:rPr>
-          <w:rFonts w:ascii="ＭＳ ゴシック" w:eastAsia="ＭＳ ゴシック" w:hAnsi="ＭＳ ゴシック"/>
-          <w:szCs w:val="24"/>
-        </w:rPr>
-      </w:pPr>
+        <w:footnoteReference w:id="23"/>
+      </w:r>
     </w:p>
     <w:p>
       <w:pPr>
@@ -3647,7 +4216,7 @@
           <w:rFonts w:ascii="ＭＳ ゴシック" w:eastAsia="ＭＳ ゴシック" w:hAnsi="ＭＳ ゴシック"/>
           <w:szCs w:val="24"/>
         </w:rPr>
-        <w:footnoteReference w:id="18"/>
+        <w:footnoteReference w:id="24"/>
       </w:r>
       <w:r>
         <w:rPr>
@@ -4142,15 +4711,7 @@
           <w:rFonts w:ascii="ＭＳ ゴシック" w:eastAsia="ＭＳ ゴシック" w:hAnsi="ＭＳ ゴシック" w:hint="eastAsia"/>
           <w:szCs w:val="24"/>
         </w:rPr>
-        <w:t>。また、各府省情報化専任審議官等（府省副CIO）は府省CIOを</w:t>
-      </w:r>
-      <w:r>
-        <w:rPr>
-          <w:rFonts w:ascii="ＭＳ ゴシック" w:eastAsia="ＭＳ ゴシック" w:hAnsi="ＭＳ ゴシック" w:hint="eastAsia"/>
-          <w:szCs w:val="24"/>
-        </w:rPr>
-        <w:lastRenderedPageBreak/>
-        <w:t>補佐し、オープンデータ施策に関する府省</w:t>
+        <w:t>。また、各府省情報化専任審議官等（府省副CIO）は府省CIOを補佐し、オープンデータ施策に関する府省</w:t>
       </w:r>
       <w:r>
         <w:rPr>
@@ -4777,7 +5338,15 @@
           <w:rFonts w:ascii="ＭＳ ゴシック" w:eastAsia="ＭＳ ゴシック" w:hAnsi="ＭＳ ゴシック" w:hint="eastAsia"/>
           <w:szCs w:val="24"/>
         </w:rPr>
-        <w:t>に準拠してオープンデータの取組を推進することが望ましい</w:t>
+        <w:t>に準拠してオープンデータの</w:t>
+      </w:r>
+      <w:r>
+        <w:rPr>
+          <w:rFonts w:ascii="ＭＳ ゴシック" w:eastAsia="ＭＳ ゴシック" w:hAnsi="ＭＳ ゴシック" w:hint="eastAsia"/>
+          <w:szCs w:val="24"/>
+        </w:rPr>
+        <w:lastRenderedPageBreak/>
+        <w:t>取組を推進することが望ましい</w:t>
       </w:r>
       <w:r>
         <w:rPr>
@@ -4785,7 +5354,7 @@
           <w:rFonts w:ascii="ＭＳ ゴシック" w:eastAsia="ＭＳ ゴシック" w:hAnsi="ＭＳ ゴシック"/>
           <w:szCs w:val="24"/>
         </w:rPr>
-        <w:footnoteReference w:id="19"/>
+        <w:footnoteReference w:id="25"/>
       </w:r>
       <w:r>
         <w:rPr>
@@ -5029,7 +5598,7 @@
         <w:spacing w:before="0" w:beforeAutospacing="0" w:after="0" w:afterAutospacing="0"/>
         <w:ind w:leftChars="100" w:left="240"/>
         <w:rPr>
-          <w:rFonts w:ascii="ＭＳ ゴシック" w:eastAsia="ＭＳ ゴシック" w:hAnsi="ＭＳ ゴシック" w:cs="Meiryo UI"/>
+          <w:rFonts w:ascii="ＭＳ ゴシック" w:eastAsia="ＭＳ ゴシック" w:hAnsi="ＭＳ ゴシック" w:cs="メイリオ"/>
           <w:color w:val="000000"/>
           <w:kern w:val="24"/>
         </w:rPr>
@@ -5037,21 +5606,9 @@
     </w:p>
     <w:p>
       <w:pPr>
-        <w:pStyle w:val="Web"/>
-        <w:spacing w:before="0" w:beforeAutospacing="0" w:after="0" w:afterAutospacing="0"/>
-        <w:ind w:leftChars="100" w:left="240"/>
-        <w:rPr>
-          <w:rFonts w:ascii="ＭＳ ゴシック" w:eastAsia="ＭＳ ゴシック" w:hAnsi="ＭＳ ゴシック" w:cs="Meiryo UI"/>
-          <w:color w:val="000000"/>
-          <w:kern w:val="24"/>
-        </w:rPr>
-      </w:pPr>
-    </w:p>
-    <w:p>
-      <w:pPr>
         <w:jc w:val="right"/>
         <w:rPr>
-          <w:rFonts w:ascii="ＭＳ ゴシック" w:eastAsia="ＭＳ ゴシック" w:hAnsi="ＭＳ ゴシック" w:hint="eastAsia"/>
+          <w:rFonts w:ascii="ＭＳ ゴシック" w:eastAsia="ＭＳ ゴシック" w:hAnsi="ＭＳ ゴシック"/>
           <w:szCs w:val="24"/>
         </w:rPr>
       </w:pPr>
@@ -5062,12 +5619,10 @@
         </w:rPr>
         <w:t>（以上）</w:t>
       </w:r>
-      <w:bookmarkStart w:id="0" w:name="_GoBack"/>
-      <w:bookmarkEnd w:id="0"/>
     </w:p>
     <w:sectPr>
-      <w:footerReference w:type="default" r:id="rId8"/>
-      <w:footerReference w:type="first" r:id="rId9"/>
+      <w:footerReference w:type="default" r:id="rId7"/>
+      <w:footerReference w:type="first" r:id="rId8"/>
       <w:footnotePr>
         <w:numRestart w:val="eachSect"/>
       </w:footnotePr>
@@ -5081,7 +5636,7 @@
 </file>
 
 <file path=word/endnotes.xml><?xml version="1.0" encoding="utf-8"?>
-<w:endnotes xmlns:wpc="http://schemas.microsoft.com/office/word/2010/wordprocessingCanvas" xmlns:cx="http://schemas.microsoft.com/office/drawing/2014/chartex" xmlns:cx1="http://schemas.microsoft.com/office/drawing/2015/9/8/chartex" xmlns:mc="http://schemas.openxmlformats.org/markup-compatibility/2006" xmlns:o="urn:schemas-microsoft-com:office:office" xmlns:r="http://schemas.openxmlformats.org/officeDocument/2006/relationships" xmlns:m="http://schemas.openxmlformats.org/officeDocument/2006/math" xmlns:v="urn:schemas-microsoft-com:vml" xmlns:wp14="http://schemas.microsoft.com/office/word/2010/wordprocessingDrawing" xmlns:wp="http://schemas.openxmlformats.org/drawingml/2006/wordprocessingDrawing" xmlns:w10="urn:schemas-microsoft-com:office:word" xmlns:w="http://schemas.openxmlformats.org/wordprocessingml/2006/main" xmlns:w14="http://schemas.microsoft.com/office/word/2010/wordml" xmlns:w15="http://schemas.microsoft.com/office/word/2012/wordml" xmlns:w16se="http://schemas.microsoft.com/office/word/2015/wordml/symex" xmlns:wpg="http://schemas.microsoft.com/office/word/2010/wordprocessingGroup" xmlns:wpi="http://schemas.microsoft.com/office/word/2010/wordprocessingInk" xmlns:wne="http://schemas.microsoft.com/office/word/2006/wordml" xmlns:wps="http://schemas.microsoft.com/office/word/2010/wordprocessingShape" mc:Ignorable="w14 w15 w16se wp14">
+<w:endnotes xmlns:wpc="http://schemas.microsoft.com/office/word/2010/wordprocessingCanvas" xmlns:cx="http://schemas.microsoft.com/office/drawing/2014/chartex" xmlns:cx1="http://schemas.microsoft.com/office/drawing/2015/9/8/chartex" xmlns:cx2="http://schemas.microsoft.com/office/drawing/2015/10/21/chartex" xmlns:cx3="http://schemas.microsoft.com/office/drawing/2016/5/9/chartex" xmlns:cx4="http://schemas.microsoft.com/office/drawing/2016/5/10/chartex" xmlns:cx5="http://schemas.microsoft.com/office/drawing/2016/5/11/chartex" xmlns:cx6="http://schemas.microsoft.com/office/drawing/2016/5/12/chartex" xmlns:cx7="http://schemas.microsoft.com/office/drawing/2016/5/13/chartex" xmlns:cx8="http://schemas.microsoft.com/office/drawing/2016/5/14/chartex" xmlns:mc="http://schemas.openxmlformats.org/markup-compatibility/2006" xmlns:aink="http://schemas.microsoft.com/office/drawing/2016/ink" xmlns:am3d="http://schemas.microsoft.com/office/drawing/2017/model3d" xmlns:o="urn:schemas-microsoft-com:office:office" xmlns:r="http://schemas.openxmlformats.org/officeDocument/2006/relationships" xmlns:m="http://schemas.openxmlformats.org/officeDocument/2006/math" xmlns:v="urn:schemas-microsoft-com:vml" xmlns:wp14="http://schemas.microsoft.com/office/word/2010/wordprocessingDrawing" xmlns:wp="http://schemas.openxmlformats.org/drawingml/2006/wordprocessingDrawing" xmlns:w10="urn:schemas-microsoft-com:office:word" xmlns:w="http://schemas.openxmlformats.org/wordprocessingml/2006/main" xmlns:w14="http://schemas.microsoft.com/office/word/2010/wordml" xmlns:w15="http://schemas.microsoft.com/office/word/2012/wordml" xmlns:w16cex="http://schemas.microsoft.com/office/word/2018/wordml/cex" xmlns:w16cid="http://schemas.microsoft.com/office/word/2016/wordml/cid" xmlns:w16="http://schemas.microsoft.com/office/word/2018/wordml" xmlns:w16sdtdh="http://schemas.microsoft.com/office/word/2020/wordml/sdtdatahash" xmlns:w16se="http://schemas.microsoft.com/office/word/2015/wordml/symex" xmlns:wpg="http://schemas.microsoft.com/office/word/2010/wordprocessingGroup" xmlns:wpi="http://schemas.microsoft.com/office/word/2010/wordprocessingInk" xmlns:wne="http://schemas.microsoft.com/office/word/2006/wordml" xmlns:wps="http://schemas.microsoft.com/office/word/2010/wordprocessingShape" mc:Ignorable="w14 w15 w16se w16cid w16 w16cex w16sdtdh wp14">
   <w:endnote w:type="separator" w:id="-1">
     <w:p>
       <w:r>
@@ -5103,7 +5658,7 @@
 </file>
 
 <file path=word/footer1.xml><?xml version="1.0" encoding="utf-8"?>
-<w:ftr xmlns:wpc="http://schemas.microsoft.com/office/word/2010/wordprocessingCanvas" xmlns:cx="http://schemas.microsoft.com/office/drawing/2014/chartex" xmlns:cx1="http://schemas.microsoft.com/office/drawing/2015/9/8/chartex" xmlns:mc="http://schemas.openxmlformats.org/markup-compatibility/2006" xmlns:o="urn:schemas-microsoft-com:office:office" xmlns:r="http://schemas.openxmlformats.org/officeDocument/2006/relationships" xmlns:m="http://schemas.openxmlformats.org/officeDocument/2006/math" xmlns:v="urn:schemas-microsoft-com:vml" xmlns:wp14="http://schemas.microsoft.com/office/word/2010/wordprocessingDrawing" xmlns:wp="http://schemas.openxmlformats.org/drawingml/2006/wordprocessingDrawing" xmlns:w10="urn:schemas-microsoft-com:office:word" xmlns:w="http://schemas.openxmlformats.org/wordprocessingml/2006/main" xmlns:w14="http://schemas.microsoft.com/office/word/2010/wordml" xmlns:w15="http://schemas.microsoft.com/office/word/2012/wordml" xmlns:w16se="http://schemas.microsoft.com/office/word/2015/wordml/symex" xmlns:wpg="http://schemas.microsoft.com/office/word/2010/wordprocessingGroup" xmlns:wpi="http://schemas.microsoft.com/office/word/2010/wordprocessingInk" xmlns:wne="http://schemas.microsoft.com/office/word/2006/wordml" xmlns:wps="http://schemas.microsoft.com/office/word/2010/wordprocessingShape" mc:Ignorable="w14 w15 w16se wp14">
+<w:ftr xmlns:wpc="http://schemas.microsoft.com/office/word/2010/wordprocessingCanvas" xmlns:cx="http://schemas.microsoft.com/office/drawing/2014/chartex" xmlns:cx1="http://schemas.microsoft.com/office/drawing/2015/9/8/chartex" xmlns:cx2="http://schemas.microsoft.com/office/drawing/2015/10/21/chartex" xmlns:cx3="http://schemas.microsoft.com/office/drawing/2016/5/9/chartex" xmlns:cx4="http://schemas.microsoft.com/office/drawing/2016/5/10/chartex" xmlns:cx5="http://schemas.microsoft.com/office/drawing/2016/5/11/chartex" xmlns:cx6="http://schemas.microsoft.com/office/drawing/2016/5/12/chartex" xmlns:cx7="http://schemas.microsoft.com/office/drawing/2016/5/13/chartex" xmlns:cx8="http://schemas.microsoft.com/office/drawing/2016/5/14/chartex" xmlns:mc="http://schemas.openxmlformats.org/markup-compatibility/2006" xmlns:aink="http://schemas.microsoft.com/office/drawing/2016/ink" xmlns:am3d="http://schemas.microsoft.com/office/drawing/2017/model3d" xmlns:o="urn:schemas-microsoft-com:office:office" xmlns:r="http://schemas.openxmlformats.org/officeDocument/2006/relationships" xmlns:m="http://schemas.openxmlformats.org/officeDocument/2006/math" xmlns:v="urn:schemas-microsoft-com:vml" xmlns:wp14="http://schemas.microsoft.com/office/word/2010/wordprocessingDrawing" xmlns:wp="http://schemas.openxmlformats.org/drawingml/2006/wordprocessingDrawing" xmlns:w10="urn:schemas-microsoft-com:office:word" xmlns:w="http://schemas.openxmlformats.org/wordprocessingml/2006/main" xmlns:w14="http://schemas.microsoft.com/office/word/2010/wordml" xmlns:w15="http://schemas.microsoft.com/office/word/2012/wordml" xmlns:w16cex="http://schemas.microsoft.com/office/word/2018/wordml/cex" xmlns:w16cid="http://schemas.microsoft.com/office/word/2016/wordml/cid" xmlns:w16="http://schemas.microsoft.com/office/word/2018/wordml" xmlns:w16sdtdh="http://schemas.microsoft.com/office/word/2020/wordml/sdtdatahash" xmlns:w16se="http://schemas.microsoft.com/office/word/2015/wordml/symex" xmlns:wpg="http://schemas.microsoft.com/office/word/2010/wordprocessingGroup" xmlns:wpi="http://schemas.microsoft.com/office/word/2010/wordprocessingInk" xmlns:wne="http://schemas.microsoft.com/office/word/2006/wordml" xmlns:wps="http://schemas.microsoft.com/office/word/2010/wordprocessingShape" mc:Ignorable="w14 w15 w16se w16cid w16 w16cex w16sdtdh wp14">
   <w:p>
     <w:pPr>
       <w:pStyle w:val="a5"/>
@@ -5123,7 +5678,7 @@
         <w:noProof/>
         <w:lang w:val="ja-JP"/>
       </w:rPr>
-      <w:t>4</w:t>
+      <w:t>6</w:t>
     </w:r>
     <w:r>
       <w:fldChar w:fldCharType="end"/>
@@ -5133,7 +5688,7 @@
 </file>
 
 <file path=word/footer2.xml><?xml version="1.0" encoding="utf-8"?>
-<w:ftr xmlns:wpc="http://schemas.microsoft.com/office/word/2010/wordprocessingCanvas" xmlns:cx="http://schemas.microsoft.com/office/drawing/2014/chartex" xmlns:cx1="http://schemas.microsoft.com/office/drawing/2015/9/8/chartex" xmlns:mc="http://schemas.openxmlformats.org/markup-compatibility/2006" xmlns:o="urn:schemas-microsoft-com:office:office" xmlns:r="http://schemas.openxmlformats.org/officeDocument/2006/relationships" xmlns:m="http://schemas.openxmlformats.org/officeDocument/2006/math" xmlns:v="urn:schemas-microsoft-com:vml" xmlns:wp14="http://schemas.microsoft.com/office/word/2010/wordprocessingDrawing" xmlns:wp="http://schemas.openxmlformats.org/drawingml/2006/wordprocessingDrawing" xmlns:w10="urn:schemas-microsoft-com:office:word" xmlns:w="http://schemas.openxmlformats.org/wordprocessingml/2006/main" xmlns:w14="http://schemas.microsoft.com/office/word/2010/wordml" xmlns:w15="http://schemas.microsoft.com/office/word/2012/wordml" xmlns:w16se="http://schemas.microsoft.com/office/word/2015/wordml/symex" xmlns:wpg="http://schemas.microsoft.com/office/word/2010/wordprocessingGroup" xmlns:wpi="http://schemas.microsoft.com/office/word/2010/wordprocessingInk" xmlns:wne="http://schemas.microsoft.com/office/word/2006/wordml" xmlns:wps="http://schemas.microsoft.com/office/word/2010/wordprocessingShape" mc:Ignorable="w14 w15 w16se wp14">
+<w:ftr xmlns:wpc="http://schemas.microsoft.com/office/word/2010/wordprocessingCanvas" xmlns:cx="http://schemas.microsoft.com/office/drawing/2014/chartex" xmlns:cx1="http://schemas.microsoft.com/office/drawing/2015/9/8/chartex" xmlns:cx2="http://schemas.microsoft.com/office/drawing/2015/10/21/chartex" xmlns:cx3="http://schemas.microsoft.com/office/drawing/2016/5/9/chartex" xmlns:cx4="http://schemas.microsoft.com/office/drawing/2016/5/10/chartex" xmlns:cx5="http://schemas.microsoft.com/office/drawing/2016/5/11/chartex" xmlns:cx6="http://schemas.microsoft.com/office/drawing/2016/5/12/chartex" xmlns:cx7="http://schemas.microsoft.com/office/drawing/2016/5/13/chartex" xmlns:cx8="http://schemas.microsoft.com/office/drawing/2016/5/14/chartex" xmlns:mc="http://schemas.openxmlformats.org/markup-compatibility/2006" xmlns:aink="http://schemas.microsoft.com/office/drawing/2016/ink" xmlns:am3d="http://schemas.microsoft.com/office/drawing/2017/model3d" xmlns:o="urn:schemas-microsoft-com:office:office" xmlns:r="http://schemas.openxmlformats.org/officeDocument/2006/relationships" xmlns:m="http://schemas.openxmlformats.org/officeDocument/2006/math" xmlns:v="urn:schemas-microsoft-com:vml" xmlns:wp14="http://schemas.microsoft.com/office/word/2010/wordprocessingDrawing" xmlns:wp="http://schemas.openxmlformats.org/drawingml/2006/wordprocessingDrawing" xmlns:w10="urn:schemas-microsoft-com:office:word" xmlns:w="http://schemas.openxmlformats.org/wordprocessingml/2006/main" xmlns:w14="http://schemas.microsoft.com/office/word/2010/wordml" xmlns:w15="http://schemas.microsoft.com/office/word/2012/wordml" xmlns:w16cex="http://schemas.microsoft.com/office/word/2018/wordml/cex" xmlns:w16cid="http://schemas.microsoft.com/office/word/2016/wordml/cid" xmlns:w16="http://schemas.microsoft.com/office/word/2018/wordml" xmlns:w16sdtdh="http://schemas.microsoft.com/office/word/2020/wordml/sdtdatahash" xmlns:w16se="http://schemas.microsoft.com/office/word/2015/wordml/symex" xmlns:wpg="http://schemas.microsoft.com/office/word/2010/wordprocessingGroup" xmlns:wpi="http://schemas.microsoft.com/office/word/2010/wordprocessingInk" xmlns:wne="http://schemas.microsoft.com/office/word/2006/wordml" xmlns:wps="http://schemas.microsoft.com/office/word/2010/wordprocessingShape" mc:Ignorable="w14 w15 w16se w16cid w16 w16cex w16sdtdh wp14">
   <w:p>
     <w:pPr>
       <w:pStyle w:val="a5"/>
@@ -5163,7 +5718,7 @@
 </file>
 
 <file path=word/footnotes.xml><?xml version="1.0" encoding="utf-8"?>
-<w:footnotes xmlns:wpc="http://schemas.microsoft.com/office/word/2010/wordprocessingCanvas" xmlns:cx="http://schemas.microsoft.com/office/drawing/2014/chartex" xmlns:cx1="http://schemas.microsoft.com/office/drawing/2015/9/8/chartex" xmlns:mc="http://schemas.openxmlformats.org/markup-compatibility/2006" xmlns:o="urn:schemas-microsoft-com:office:office" xmlns:r="http://schemas.openxmlformats.org/officeDocument/2006/relationships" xmlns:m="http://schemas.openxmlformats.org/officeDocument/2006/math" xmlns:v="urn:schemas-microsoft-com:vml" xmlns:wp14="http://schemas.microsoft.com/office/word/2010/wordprocessingDrawing" xmlns:wp="http://schemas.openxmlformats.org/drawingml/2006/wordprocessingDrawing" xmlns:w10="urn:schemas-microsoft-com:office:word" xmlns:w="http://schemas.openxmlformats.org/wordprocessingml/2006/main" xmlns:w14="http://schemas.microsoft.com/office/word/2010/wordml" xmlns:w15="http://schemas.microsoft.com/office/word/2012/wordml" xmlns:w16se="http://schemas.microsoft.com/office/word/2015/wordml/symex" xmlns:wpg="http://schemas.microsoft.com/office/word/2010/wordprocessingGroup" xmlns:wpi="http://schemas.microsoft.com/office/word/2010/wordprocessingInk" xmlns:wne="http://schemas.microsoft.com/office/word/2006/wordml" xmlns:wps="http://schemas.microsoft.com/office/word/2010/wordprocessingShape" mc:Ignorable="w14 w15 w16se wp14">
+<w:footnotes xmlns:wpc="http://schemas.microsoft.com/office/word/2010/wordprocessingCanvas" xmlns:cx="http://schemas.microsoft.com/office/drawing/2014/chartex" xmlns:cx1="http://schemas.microsoft.com/office/drawing/2015/9/8/chartex" xmlns:cx2="http://schemas.microsoft.com/office/drawing/2015/10/21/chartex" xmlns:cx3="http://schemas.microsoft.com/office/drawing/2016/5/9/chartex" xmlns:cx4="http://schemas.microsoft.com/office/drawing/2016/5/10/chartex" xmlns:cx5="http://schemas.microsoft.com/office/drawing/2016/5/11/chartex" xmlns:cx6="http://schemas.microsoft.com/office/drawing/2016/5/12/chartex" xmlns:cx7="http://schemas.microsoft.com/office/drawing/2016/5/13/chartex" xmlns:cx8="http://schemas.microsoft.com/office/drawing/2016/5/14/chartex" xmlns:mc="http://schemas.openxmlformats.org/markup-compatibility/2006" xmlns:aink="http://schemas.microsoft.com/office/drawing/2016/ink" xmlns:am3d="http://schemas.microsoft.com/office/drawing/2017/model3d" xmlns:o="urn:schemas-microsoft-com:office:office" xmlns:r="http://schemas.openxmlformats.org/officeDocument/2006/relationships" xmlns:m="http://schemas.openxmlformats.org/officeDocument/2006/math" xmlns:v="urn:schemas-microsoft-com:vml" xmlns:wp14="http://schemas.microsoft.com/office/word/2010/wordprocessingDrawing" xmlns:wp="http://schemas.openxmlformats.org/drawingml/2006/wordprocessingDrawing" xmlns:w10="urn:schemas-microsoft-com:office:word" xmlns:w="http://schemas.openxmlformats.org/wordprocessingml/2006/main" xmlns:w14="http://schemas.microsoft.com/office/word/2010/wordml" xmlns:w15="http://schemas.microsoft.com/office/word/2012/wordml" xmlns:w16cex="http://schemas.microsoft.com/office/word/2018/wordml/cex" xmlns:w16cid="http://schemas.microsoft.com/office/word/2016/wordml/cid" xmlns:w16="http://schemas.microsoft.com/office/word/2018/wordml" xmlns:w16sdtdh="http://schemas.microsoft.com/office/word/2020/wordml/sdtdatahash" xmlns:w16se="http://schemas.microsoft.com/office/word/2015/wordml/symex" xmlns:wpg="http://schemas.microsoft.com/office/word/2010/wordprocessingGroup" xmlns:wpi="http://schemas.microsoft.com/office/word/2010/wordprocessingInk" xmlns:wne="http://schemas.microsoft.com/office/word/2006/wordml" xmlns:wps="http://schemas.microsoft.com/office/word/2010/wordprocessingShape" mc:Ignorable="w14 w15 w16se w16cid w16 w16cex w16sdtdh wp14">
   <w:footnote w:type="separator" w:id="-1">
     <w:p>
       <w:r>
@@ -5604,14 +6159,7 @@
           <w:rFonts w:asciiTheme="minorEastAsia" w:eastAsiaTheme="minorEastAsia" w:hAnsiTheme="minorEastAsia" w:hint="eastAsia"/>
           <w:sz w:val="22"/>
         </w:rPr>
-        <w:t>各府省庁（</w:t>
-      </w:r>
-      <w:r>
-        <w:rPr>
-          <w:rFonts w:asciiTheme="minorEastAsia" w:eastAsiaTheme="minorEastAsia" w:hAnsiTheme="minorEastAsia" w:hint="eastAsia"/>
-          <w:sz w:val="22"/>
-        </w:rPr>
-        <w:t>施設等機関、地方支分部局等、府省庁に属する組織を含む。）が、その名称において開設しているインターネット上の</w:t>
+        <w:t>各府省庁（施設等機関、地方支分部局等、府省庁に属する組織を含む。）が、その名称において開設しているインターネット上の</w:t>
       </w:r>
       <w:r>
         <w:rPr>
@@ -5765,7 +6313,6 @@
       <w:pPr>
         <w:pStyle w:val="a8"/>
         <w:rPr>
-          <w:rFonts w:asciiTheme="minorEastAsia" w:eastAsiaTheme="minorEastAsia" w:hAnsiTheme="minorEastAsia"/>
           <w:sz w:val="22"/>
         </w:rPr>
       </w:pPr>
@@ -5786,101 +6333,10 @@
       </w:r>
       <w:r>
         <w:rPr>
-          <w:rFonts w:asciiTheme="minorEastAsia" w:eastAsiaTheme="minorEastAsia" w:hAnsiTheme="minorEastAsia" w:hint="eastAsia"/>
-          <w:sz w:val="22"/>
-        </w:rPr>
-        <w:t>「</w:t>
-      </w:r>
-      <w:r>
-        <w:rPr>
-          <w:rFonts w:asciiTheme="minorEastAsia" w:eastAsiaTheme="minorEastAsia" w:hAnsiTheme="minorEastAsia"/>
-          <w:sz w:val="22"/>
-        </w:rPr>
-        <w:t>CC0</w:t>
-      </w:r>
-      <w:r>
-        <w:rPr>
-          <w:rFonts w:asciiTheme="minorEastAsia" w:eastAsiaTheme="minorEastAsia" w:hAnsiTheme="minorEastAsia"/>
-          <w:sz w:val="22"/>
-        </w:rPr>
-        <w:t xml:space="preserve"> 1.0 </w:t>
-      </w:r>
-      <w:r>
-        <w:rPr>
-          <w:rFonts w:asciiTheme="minorEastAsia" w:eastAsiaTheme="minorEastAsia" w:hAnsiTheme="minorEastAsia" w:hint="eastAsia"/>
-          <w:sz w:val="22"/>
-        </w:rPr>
-        <w:t>全世界</w:t>
-      </w:r>
-      <w:r>
-        <w:rPr>
-          <w:rFonts w:asciiTheme="minorEastAsia" w:eastAsiaTheme="minorEastAsia" w:hAnsiTheme="minorEastAsia" w:hint="eastAsia"/>
-          <w:sz w:val="22"/>
-        </w:rPr>
-        <w:t>」</w:t>
-      </w:r>
-      <w:r>
-        <w:rPr>
-          <w:rFonts w:asciiTheme="minorEastAsia" w:eastAsiaTheme="minorEastAsia" w:hAnsiTheme="minorEastAsia" w:hint="eastAsia"/>
-          <w:sz w:val="22"/>
-        </w:rPr>
-        <w:t>の定義</w:t>
-      </w:r>
-      <w:r>
-        <w:rPr>
-          <w:rFonts w:asciiTheme="minorEastAsia" w:eastAsiaTheme="minorEastAsia" w:hAnsiTheme="minorEastAsia" w:hint="eastAsia"/>
-          <w:sz w:val="22"/>
-        </w:rPr>
-        <w:t>等</w:t>
-      </w:r>
-      <w:r>
-        <w:rPr>
-          <w:rFonts w:asciiTheme="minorEastAsia" w:eastAsiaTheme="minorEastAsia" w:hAnsiTheme="minorEastAsia" w:hint="eastAsia"/>
-          <w:sz w:val="22"/>
-        </w:rPr>
-        <w:t>は</w:t>
-      </w:r>
-      <w:r>
-        <w:rPr>
-          <w:rFonts w:asciiTheme="minorEastAsia" w:eastAsiaTheme="minorEastAsia" w:hAnsiTheme="minorEastAsia" w:hint="eastAsia"/>
-          <w:sz w:val="22"/>
-        </w:rPr>
-        <w:t>「</w:t>
-      </w:r>
-      <w:r>
-        <w:rPr>
-          <w:rFonts w:asciiTheme="minorEastAsia" w:eastAsiaTheme="minorEastAsia" w:hAnsiTheme="minorEastAsia" w:hint="eastAsia"/>
-          <w:sz w:val="22"/>
-        </w:rPr>
-        <w:t>クリエイティブ・コモンズ・リーガル・コード</w:t>
-      </w:r>
-      <w:r>
-        <w:rPr>
-          <w:rFonts w:asciiTheme="minorEastAsia" w:eastAsiaTheme="minorEastAsia" w:hAnsiTheme="minorEastAsia" w:hint="eastAsia"/>
-          <w:sz w:val="22"/>
-        </w:rPr>
-        <w:t>」を参照</w:t>
-      </w:r>
-      <w:r>
-        <w:rPr>
-          <w:rFonts w:asciiTheme="minorEastAsia" w:eastAsiaTheme="minorEastAsia" w:hAnsiTheme="minorEastAsia" w:hint="eastAsia"/>
-          <w:sz w:val="22"/>
-        </w:rPr>
-        <w:t>。</w:t>
-      </w:r>
-      <w:r>
-        <w:rPr>
-          <w:rFonts w:asciiTheme="minorEastAsia" w:eastAsiaTheme="minorEastAsia" w:hAnsiTheme="minorEastAsia"/>
-          <w:sz w:val="22"/>
-        </w:rPr>
-        <w:t>(https://creativecommons.org/publicdomain/zero/1.0/legalcode.ja</w:t>
-      </w:r>
-      <w:r>
-        <w:rPr>
-          <w:rFonts w:asciiTheme="minorEastAsia" w:eastAsiaTheme="minorEastAsia" w:hAnsiTheme="minorEastAsia" w:hint="eastAsia"/>
-          <w:sz w:val="22"/>
-        </w:rPr>
-        <w:t>)</w:t>
+          <w:rFonts w:hint="eastAsia"/>
+          <w:sz w:val="22"/>
+        </w:rPr>
+        <w:t>例えば、各府省庁が公表している統計データ等。</w:t>
       </w:r>
     </w:p>
   </w:footnote>
@@ -5888,32 +6344,26 @@
     <w:p>
       <w:pPr>
         <w:pStyle w:val="a8"/>
-        <w:rPr>
-          <w:rFonts w:asciiTheme="minorEastAsia" w:eastAsiaTheme="minorEastAsia" w:hAnsiTheme="minorEastAsia"/>
-          <w:sz w:val="22"/>
-        </w:rPr>
       </w:pPr>
       <w:r>
         <w:rPr>
           <w:rStyle w:val="aa"/>
           <w:rFonts w:asciiTheme="minorEastAsia" w:eastAsiaTheme="minorEastAsia" w:hAnsiTheme="minorEastAsia"/>
-          <w:sz w:val="22"/>
         </w:rPr>
         <w:footnoteRef/>
       </w:r>
       <w:r>
         <w:rPr>
           <w:rFonts w:asciiTheme="minorEastAsia" w:eastAsiaTheme="minorEastAsia" w:hAnsiTheme="minorEastAsia"/>
-          <w:sz w:val="22"/>
         </w:rPr>
         <w:t xml:space="preserve"> </w:t>
       </w:r>
       <w:r>
         <w:rPr>
-          <w:rFonts w:asciiTheme="minorEastAsia" w:eastAsiaTheme="minorEastAsia" w:hAnsiTheme="minorEastAsia" w:hint="eastAsia"/>
-          <w:sz w:val="22"/>
-        </w:rPr>
-        <w:t>「機械判読に適した度合」には、人手をどれだけ要さずに、コンピュータがデータを再利用できるかにより、いくつかの段階がある。コンピュータが自動的にデータを再利用するためには、当該データの論理的な構造を識別（判読）でき、構造中の値（表の中に入っている数値、テキスト等）が処理できるようになっている必要がある。</w:t>
+          <w:rFonts w:hint="eastAsia"/>
+          <w:sz w:val="22"/>
+        </w:rPr>
+        <w:t>イベント情報、公共交通機関の混雑率、または災害・防災情報など、一定時間経過毎に情報を更新する必要があるデータ。</w:t>
       </w:r>
     </w:p>
   </w:footnote>
@@ -5946,28 +6396,49 @@
           <w:rFonts w:asciiTheme="minorEastAsia" w:eastAsiaTheme="minorEastAsia" w:hAnsiTheme="minorEastAsia" w:hint="eastAsia"/>
           <w:sz w:val="22"/>
         </w:rPr>
-        <w:t>「二次利用の促進のための府省のデータ公開に関する基本的考え方（</w:t>
+        <w:t>公開するデータに関して、それがどのようなデータであるかを示す情報。例えば、タイトル、公表組織名、作成者（部局名）等のプロパティ情報やデータ検索のためのキーワード等。その他項目の詳細については</w:t>
+      </w:r>
+      <w:r>
+        <w:rPr>
+          <w:rFonts w:asciiTheme="minorEastAsia" w:eastAsiaTheme="minorEastAsia" w:hAnsiTheme="minorEastAsia"/>
+          <w:sz w:val="22"/>
+        </w:rPr>
+        <w:t>Data.go.jp</w:t>
       </w:r>
       <w:r>
         <w:rPr>
           <w:rFonts w:asciiTheme="minorEastAsia" w:eastAsiaTheme="minorEastAsia" w:hAnsiTheme="minorEastAsia" w:hint="eastAsia"/>
           <w:sz w:val="22"/>
         </w:rPr>
-        <w:t>ガイドライン）」の「３</w:t>
+        <w:t>「開発者向け情報」の「</w:t>
       </w:r>
       <w:r>
         <w:rPr>
           <w:rFonts w:asciiTheme="minorEastAsia" w:eastAsiaTheme="minorEastAsia" w:hAnsiTheme="minorEastAsia"/>
           <w:sz w:val="22"/>
         </w:rPr>
-        <w:t xml:space="preserve"> </w:t>
+        <w:t xml:space="preserve">(2) </w:t>
       </w:r>
       <w:r>
         <w:rPr>
           <w:rFonts w:asciiTheme="minorEastAsia" w:eastAsiaTheme="minorEastAsia" w:hAnsiTheme="minorEastAsia" w:hint="eastAsia"/>
           <w:sz w:val="22"/>
         </w:rPr>
-        <w:t>機械判読が容易なデータ形式による公開の拡大の考え方」及び別添２「数値（表）、文章、地理空間情報のデータ作成に当たっての留意事項」を参照。</w:t>
+        <w:t>データカタログサイトで提供しているメタデータ等に関する情報」を参照（</w:t>
+      </w:r>
+      <w:r>
+        <w:rPr>
+          <w:rFonts w:asciiTheme="minorEastAsia" w:eastAsiaTheme="minorEastAsia" w:hAnsiTheme="minorEastAsia"/>
+          <w:sz w:val="22"/>
+        </w:rPr>
+        <w:t>https://www.data.go.jp/for-developer/for-developer</w:t>
+      </w:r>
+      <w:r>
+        <w:rPr>
+          <w:rFonts w:asciiTheme="minorEastAsia" w:eastAsiaTheme="minorEastAsia" w:hAnsiTheme="minorEastAsia" w:hint="eastAsia"/>
+          <w:sz w:val="22"/>
+        </w:rPr>
+        <w:t>）</w:t>
       </w:r>
     </w:p>
   </w:footnote>
@@ -5993,56 +6464,105 @@
           <w:rFonts w:asciiTheme="minorEastAsia" w:eastAsiaTheme="minorEastAsia" w:hAnsiTheme="minorEastAsia"/>
           <w:sz w:val="22"/>
         </w:rPr>
-        <w:t xml:space="preserve"> Web</w:t>
+        <w:t xml:space="preserve"> </w:t>
       </w:r>
       <w:r>
         <w:rPr>
           <w:rFonts w:asciiTheme="minorEastAsia" w:eastAsiaTheme="minorEastAsia" w:hAnsiTheme="minorEastAsia" w:hint="eastAsia"/>
           <w:sz w:val="22"/>
         </w:rPr>
-        <w:t>の創設者</w:t>
+        <w:t>「</w:t>
       </w:r>
       <w:r>
         <w:rPr>
           <w:rFonts w:asciiTheme="minorEastAsia" w:eastAsiaTheme="minorEastAsia" w:hAnsiTheme="minorEastAsia"/>
           <w:sz w:val="22"/>
         </w:rPr>
-        <w:t>Tim Berners-Lee</w:t>
+        <w:t>CC0</w:t>
+      </w:r>
+      <w:r>
+        <w:rPr>
+          <w:rFonts w:asciiTheme="minorEastAsia" w:eastAsiaTheme="minorEastAsia" w:hAnsiTheme="minorEastAsia"/>
+          <w:sz w:val="22"/>
+        </w:rPr>
+        <w:t xml:space="preserve"> 1.0 </w:t>
       </w:r>
       <w:r>
         <w:rPr>
           <w:rFonts w:asciiTheme="minorEastAsia" w:eastAsiaTheme="minorEastAsia" w:hAnsiTheme="minorEastAsia" w:hint="eastAsia"/>
           <w:sz w:val="22"/>
         </w:rPr>
-        <w:t>が提唱した５段階の指標で、ファイル形式に関わらず二次利用が可能なライセンスを満たす場合は第１段階、機械判読性の比較的高い</w:t>
+        <w:t>全世界</w:t>
+      </w:r>
+      <w:r>
+        <w:rPr>
+          <w:rFonts w:asciiTheme="minorEastAsia" w:eastAsiaTheme="minorEastAsia" w:hAnsiTheme="minorEastAsia" w:hint="eastAsia"/>
+          <w:sz w:val="22"/>
+        </w:rPr>
+        <w:t>」</w:t>
+      </w:r>
+      <w:r>
+        <w:rPr>
+          <w:rFonts w:asciiTheme="minorEastAsia" w:eastAsiaTheme="minorEastAsia" w:hAnsiTheme="minorEastAsia" w:hint="eastAsia"/>
+          <w:sz w:val="22"/>
+        </w:rPr>
+        <w:t>の定義</w:t>
+      </w:r>
+      <w:r>
+        <w:rPr>
+          <w:rFonts w:asciiTheme="minorEastAsia" w:eastAsiaTheme="minorEastAsia" w:hAnsiTheme="minorEastAsia" w:hint="eastAsia"/>
+          <w:sz w:val="22"/>
+        </w:rPr>
+        <w:t>等</w:t>
+      </w:r>
+      <w:r>
+        <w:rPr>
+          <w:rFonts w:asciiTheme="minorEastAsia" w:eastAsiaTheme="minorEastAsia" w:hAnsiTheme="minorEastAsia" w:hint="eastAsia"/>
+          <w:sz w:val="22"/>
+        </w:rPr>
+        <w:t>は</w:t>
+      </w:r>
+      <w:r>
+        <w:rPr>
+          <w:rFonts w:asciiTheme="minorEastAsia" w:eastAsiaTheme="minorEastAsia" w:hAnsiTheme="minorEastAsia" w:hint="eastAsia"/>
+          <w:sz w:val="22"/>
+        </w:rPr>
+        <w:t>「</w:t>
+      </w:r>
+      <w:r>
+        <w:rPr>
+          <w:rFonts w:asciiTheme="minorEastAsia" w:eastAsiaTheme="minorEastAsia" w:hAnsiTheme="minorEastAsia" w:hint="eastAsia"/>
+          <w:sz w:val="22"/>
+        </w:rPr>
+        <w:t>クリエイティブ・コモンズ・リーガル・コード</w:t>
+      </w:r>
+      <w:r>
+        <w:rPr>
+          <w:rFonts w:asciiTheme="minorEastAsia" w:eastAsiaTheme="minorEastAsia" w:hAnsiTheme="minorEastAsia" w:hint="eastAsia"/>
+          <w:sz w:val="22"/>
+        </w:rPr>
+        <w:t>」を参照</w:t>
+      </w:r>
+      <w:r>
+        <w:rPr>
+          <w:rFonts w:asciiTheme="minorEastAsia" w:eastAsiaTheme="minorEastAsia" w:hAnsiTheme="minorEastAsia" w:hint="eastAsia"/>
+          <w:sz w:val="22"/>
+        </w:rPr>
+        <w:t>。</w:t>
       </w:r>
       <w:r>
         <w:rPr>
           <w:rFonts w:asciiTheme="minorEastAsia" w:eastAsiaTheme="minorEastAsia" w:hAnsiTheme="minorEastAsia"/>
           <w:sz w:val="22"/>
         </w:rPr>
-        <w:t xml:space="preserve">csv </w:t>
+        <w:t>(https://creativecommons.org/publicdomain/zero/1.0/legalcode.ja</w:t>
       </w:r>
       <w:r>
         <w:rPr>
           <w:rFonts w:asciiTheme="minorEastAsia" w:eastAsiaTheme="minorEastAsia" w:hAnsiTheme="minorEastAsia" w:hint="eastAsia"/>
           <w:sz w:val="22"/>
         </w:rPr>
-        <w:t>形式は第３段階とされている。（</w:t>
-      </w:r>
-      <w:r>
-        <w:rPr>
-          <w:rFonts w:asciiTheme="minorEastAsia" w:eastAsiaTheme="minorEastAsia" w:hAnsiTheme="minorEastAsia"/>
-          <w:sz w:val="22"/>
-        </w:rPr>
-        <w:t>http://5stardata.info/ja/</w:t>
-      </w:r>
-      <w:r>
-        <w:rPr>
-          <w:rFonts w:asciiTheme="minorEastAsia" w:eastAsiaTheme="minorEastAsia" w:hAnsiTheme="minorEastAsia" w:hint="eastAsia"/>
-          <w:sz w:val="22"/>
-        </w:rPr>
-        <w:t>）</w:t>
+        <w:t>)</w:t>
       </w:r>
     </w:p>
   </w:footnote>
@@ -6075,77 +6595,7 @@
           <w:rFonts w:asciiTheme="minorEastAsia" w:eastAsiaTheme="minorEastAsia" w:hAnsiTheme="minorEastAsia" w:hint="eastAsia"/>
           <w:sz w:val="22"/>
         </w:rPr>
-        <w:t>既に紙によるものを含め、利用者の求めに応じて情報公開を含め公開されている情報については対象外とする。なお、限定公開の対象となるデータの考え方や運用</w:t>
-      </w:r>
-      <w:r>
-        <w:rPr>
-          <w:rFonts w:asciiTheme="minorEastAsia" w:eastAsiaTheme="minorEastAsia" w:hAnsiTheme="minorEastAsia" w:hint="eastAsia"/>
-          <w:sz w:val="22"/>
-        </w:rPr>
-        <w:t>（限定公開の</w:t>
-      </w:r>
-      <w:r>
-        <w:rPr>
-          <w:rFonts w:asciiTheme="minorEastAsia" w:eastAsiaTheme="minorEastAsia" w:hAnsiTheme="minorEastAsia" w:hint="eastAsia"/>
-          <w:sz w:val="22"/>
-        </w:rPr>
-        <w:t>決定プロセスや進捗</w:t>
-      </w:r>
-      <w:r>
-        <w:rPr>
-          <w:rFonts w:asciiTheme="minorEastAsia" w:eastAsiaTheme="minorEastAsia" w:hAnsiTheme="minorEastAsia" w:hint="eastAsia"/>
-          <w:sz w:val="22"/>
-        </w:rPr>
-        <w:t>状況を</w:t>
-      </w:r>
-      <w:r>
-        <w:rPr>
-          <w:rFonts w:asciiTheme="minorEastAsia" w:eastAsiaTheme="minorEastAsia" w:hAnsiTheme="minorEastAsia" w:hint="eastAsia"/>
-          <w:sz w:val="22"/>
-        </w:rPr>
-        <w:t>把握・</w:t>
-      </w:r>
-      <w:r>
-        <w:rPr>
-          <w:rFonts w:asciiTheme="minorEastAsia" w:eastAsiaTheme="minorEastAsia" w:hAnsiTheme="minorEastAsia" w:hint="eastAsia"/>
-          <w:sz w:val="22"/>
-        </w:rPr>
-        <w:t>評価する</w:t>
-      </w:r>
-      <w:r>
-        <w:rPr>
-          <w:rFonts w:asciiTheme="minorEastAsia" w:eastAsiaTheme="minorEastAsia" w:hAnsiTheme="minorEastAsia" w:hint="eastAsia"/>
-          <w:sz w:val="22"/>
-        </w:rPr>
-        <w:t>体制</w:t>
-      </w:r>
-      <w:r>
-        <w:rPr>
-          <w:rFonts w:asciiTheme="minorEastAsia" w:eastAsiaTheme="minorEastAsia" w:hAnsiTheme="minorEastAsia" w:hint="eastAsia"/>
-          <w:sz w:val="22"/>
-        </w:rPr>
-        <w:t>等）</w:t>
-      </w:r>
-      <w:r>
-        <w:rPr>
-          <w:rFonts w:asciiTheme="minorEastAsia" w:eastAsiaTheme="minorEastAsia" w:hAnsiTheme="minorEastAsia" w:hint="eastAsia"/>
-          <w:sz w:val="22"/>
-        </w:rPr>
-        <w:t>については必要に応じ、今後さらに</w:t>
-      </w:r>
-      <w:r>
-        <w:rPr>
-          <w:rFonts w:asciiTheme="minorEastAsia" w:eastAsiaTheme="minorEastAsia" w:hAnsiTheme="minorEastAsia" w:hint="eastAsia"/>
-          <w:sz w:val="22"/>
-        </w:rPr>
-        <w:t>検討</w:t>
-      </w:r>
-      <w:r>
-        <w:rPr>
-          <w:rFonts w:asciiTheme="minorEastAsia" w:eastAsiaTheme="minorEastAsia" w:hAnsiTheme="minorEastAsia" w:hint="eastAsia"/>
-          <w:sz w:val="22"/>
-        </w:rPr>
-        <w:t>する。</w:t>
+        <w:t>「機械判読に適した度合」には、人手をどれだけ要さずに、コンピュータがデータを再利用できるかにより、いくつかの段階がある。コンピュータが自動的にデータを再利用するためには、当該データの論理的な構造を識別（判読）でき、構造中の値（表の中に入っている数値、テキスト等）が処理できるようになっている必要がある。</w:t>
       </w:r>
     </w:p>
   </w:footnote>
@@ -6178,14 +6628,21 @@
           <w:rFonts w:asciiTheme="minorEastAsia" w:eastAsiaTheme="minorEastAsia" w:hAnsiTheme="minorEastAsia" w:hint="eastAsia"/>
           <w:sz w:val="22"/>
         </w:rPr>
-        <w:t>例えば、一部のデータは有償だが、残りのデータは無償とすること等も</w:t>
+        <w:t>「二次利用の促進のための府省のデータ公開に関する基本的考え方（ガイドライン）」の「３</w:t>
+      </w:r>
+      <w:r>
+        <w:rPr>
+          <w:rFonts w:asciiTheme="minorEastAsia" w:eastAsiaTheme="minorEastAsia" w:hAnsiTheme="minorEastAsia"/>
+          <w:sz w:val="22"/>
+        </w:rPr>
+        <w:t xml:space="preserve"> </w:t>
       </w:r>
       <w:r>
         <w:rPr>
           <w:rFonts w:asciiTheme="minorEastAsia" w:eastAsiaTheme="minorEastAsia" w:hAnsiTheme="minorEastAsia" w:hint="eastAsia"/>
           <w:sz w:val="22"/>
         </w:rPr>
-        <w:t>考えらえる。</w:t>
+        <w:t>機械判読が容易なデータ形式による公開の拡大の考え方」及び別添２「数値（表）、文章、地理空間情報のデータ作成に当たっての留意事項」を参照。</w:t>
       </w:r>
     </w:p>
   </w:footnote>
@@ -6211,70 +6668,56 @@
           <w:rFonts w:asciiTheme="minorEastAsia" w:eastAsiaTheme="minorEastAsia" w:hAnsiTheme="minorEastAsia"/>
           <w:sz w:val="22"/>
         </w:rPr>
-        <w:t xml:space="preserve"> </w:t>
+        <w:t xml:space="preserve"> Web</w:t>
       </w:r>
       <w:r>
         <w:rPr>
           <w:rFonts w:asciiTheme="minorEastAsia" w:eastAsiaTheme="minorEastAsia" w:hAnsiTheme="minorEastAsia" w:hint="eastAsia"/>
           <w:sz w:val="22"/>
         </w:rPr>
-        <w:t>このようなリストを作成するため平成</w:t>
+        <w:t>の創設者</w:t>
       </w:r>
       <w:r>
         <w:rPr>
           <w:rFonts w:asciiTheme="minorEastAsia" w:eastAsiaTheme="minorEastAsia" w:hAnsiTheme="minorEastAsia"/>
           <w:sz w:val="22"/>
         </w:rPr>
-        <w:t>29</w:t>
+        <w:t>Tim Berners-Lee</w:t>
       </w:r>
       <w:r>
         <w:rPr>
           <w:rFonts w:asciiTheme="minorEastAsia" w:eastAsiaTheme="minorEastAsia" w:hAnsiTheme="minorEastAsia" w:hint="eastAsia"/>
           <w:sz w:val="22"/>
         </w:rPr>
-        <w:t>年度中に各府省</w:t>
+        <w:t>が提唱した５段階の指標で、ファイル形式に関わらず二次利用が可能なライセンスを満たす場合は第１段階、機械判読性の比較的高い</w:t>
+      </w:r>
+      <w:r>
+        <w:rPr>
+          <w:rFonts w:asciiTheme="minorEastAsia" w:eastAsiaTheme="minorEastAsia" w:hAnsiTheme="minorEastAsia"/>
+          <w:sz w:val="22"/>
+        </w:rPr>
+        <w:t xml:space="preserve">csv </w:t>
       </w:r>
       <w:r>
         <w:rPr>
           <w:rFonts w:asciiTheme="minorEastAsia" w:eastAsiaTheme="minorEastAsia" w:hAnsiTheme="minorEastAsia" w:hint="eastAsia"/>
           <w:sz w:val="22"/>
         </w:rPr>
-        <w:t>庁</w:t>
+        <w:t>形式は第３段階とされている。（</w:t>
+      </w:r>
+      <w:r>
+        <w:rPr>
+          <w:rFonts w:asciiTheme="minorEastAsia" w:eastAsiaTheme="minorEastAsia" w:hAnsiTheme="minorEastAsia"/>
+          <w:sz w:val="22"/>
+        </w:rPr>
+        <w:t>http://5stardata.info/ja/</w:t>
       </w:r>
       <w:r>
         <w:rPr>
           <w:rFonts w:asciiTheme="minorEastAsia" w:eastAsiaTheme="minorEastAsia" w:hAnsiTheme="minorEastAsia" w:hint="eastAsia"/>
           <w:sz w:val="22"/>
         </w:rPr>
-        <w:t>が保有するデータの棚卸しを行い、当該リストを公開した上でニーズの高い分野等について官民</w:t>
-      </w:r>
-      <w:r>
-        <w:rPr>
-          <w:rFonts w:asciiTheme="minorEastAsia" w:eastAsiaTheme="minorEastAsia" w:hAnsiTheme="minorEastAsia" w:hint="eastAsia"/>
-          <w:sz w:val="22"/>
-        </w:rPr>
-        <w:t>（民には、</w:t>
-      </w:r>
-      <w:r>
-        <w:rPr>
-          <w:rFonts w:asciiTheme="minorEastAsia" w:eastAsiaTheme="minorEastAsia" w:hAnsiTheme="minorEastAsia" w:hint="eastAsia"/>
-          <w:sz w:val="22"/>
-        </w:rPr>
-        <w:t>事業者</w:t>
-      </w:r>
-      <w:r>
-        <w:rPr>
-          <w:rFonts w:asciiTheme="minorEastAsia" w:eastAsiaTheme="minorEastAsia" w:hAnsiTheme="minorEastAsia" w:hint="eastAsia"/>
-          <w:sz w:val="22"/>
-        </w:rPr>
-        <w:t>、研究者、市民等を含む）</w:t>
-      </w:r>
-      <w:r>
-        <w:rPr>
-          <w:rFonts w:asciiTheme="minorEastAsia" w:eastAsiaTheme="minorEastAsia" w:hAnsiTheme="minorEastAsia" w:hint="eastAsia"/>
-          <w:sz w:val="22"/>
-        </w:rPr>
-        <w:t>でデータの公開・活用の在り方を対話するラウンドテーブルを開催する試みを実施する。ラウンドテーブルでは、地方公共団体、事業者（独立行政法人を含む）が保有するデータを含め官民データの公開と活用の在り方について議論する。</w:t>
+        <w:t>）</w:t>
       </w:r>
     </w:p>
   </w:footnote>
@@ -6283,6 +6726,36 @@
       <w:pPr>
         <w:pStyle w:val="a8"/>
         <w:rPr>
+          <w:sz w:val="22"/>
+        </w:rPr>
+      </w:pPr>
+      <w:r>
+        <w:rPr>
+          <w:rStyle w:val="aa"/>
+          <w:sz w:val="22"/>
+        </w:rPr>
+        <w:footnoteRef/>
+      </w:r>
+      <w:r>
+        <w:rPr>
+          <w:sz w:val="22"/>
+        </w:rPr>
+        <w:t xml:space="preserve"> </w:t>
+      </w:r>
+      <w:r>
+        <w:rPr>
+          <w:rFonts w:hint="eastAsia"/>
+          <w:sz w:val="22"/>
+        </w:rPr>
+        <w:t>統計情報等の行列や階層による表現が可能な情報。</w:t>
+      </w:r>
+    </w:p>
+  </w:footnote>
+  <w:footnote w:id="20">
+    <w:p>
+      <w:pPr>
+        <w:pStyle w:val="a8"/>
+        <w:rPr>
           <w:rFonts w:asciiTheme="minorEastAsia" w:eastAsiaTheme="minorEastAsia" w:hAnsiTheme="minorEastAsia"/>
           <w:sz w:val="22"/>
         </w:rPr>
@@ -6297,15 +6770,446 @@
       </w:r>
       <w:r>
         <w:rPr>
+          <w:rFonts w:asciiTheme="minorEastAsia" w:eastAsiaTheme="minorEastAsia" w:hAnsiTheme="minorEastAsia" w:hint="eastAsia"/>
+          <w:sz w:val="22"/>
+        </w:rPr>
+        <w:t xml:space="preserve"> 特定の機能に限定されず</w:t>
+      </w:r>
+      <w:r>
+        <w:rPr>
+          <w:rFonts w:asciiTheme="minorEastAsia" w:eastAsiaTheme="minorEastAsia" w:hAnsiTheme="minorEastAsia" w:hint="eastAsia"/>
+          <w:sz w:val="22"/>
+        </w:rPr>
+        <w:t>共通で利用できるフォーマット</w:t>
+      </w:r>
+      <w:r>
+        <w:rPr>
+          <w:rFonts w:asciiTheme="minorEastAsia" w:eastAsiaTheme="minorEastAsia" w:hAnsiTheme="minorEastAsia" w:hint="eastAsia"/>
+          <w:sz w:val="22"/>
+        </w:rPr>
+        <w:t>（</w:t>
+      </w:r>
+      <w:r>
+        <w:rPr>
+          <w:rFonts w:asciiTheme="minorEastAsia" w:eastAsiaTheme="minorEastAsia" w:hAnsiTheme="minorEastAsia" w:hint="eastAsia"/>
+          <w:sz w:val="22"/>
+        </w:rPr>
+        <w:t>CSV、XML</w:t>
+      </w:r>
+      <w:r>
+        <w:rPr>
+          <w:rFonts w:asciiTheme="minorEastAsia" w:eastAsiaTheme="minorEastAsia" w:hAnsiTheme="minorEastAsia" w:hint="eastAsia"/>
+          <w:sz w:val="22"/>
+        </w:rPr>
+        <w:t>）</w:t>
+      </w:r>
+      <w:r>
+        <w:rPr>
+          <w:rFonts w:asciiTheme="minorEastAsia" w:eastAsiaTheme="minorEastAsia" w:hAnsiTheme="minorEastAsia" w:hint="eastAsia"/>
+          <w:sz w:val="22"/>
+        </w:rPr>
+        <w:t>。</w:t>
+      </w:r>
+    </w:p>
+  </w:footnote>
+  <w:footnote w:id="21">
+    <w:p>
+      <w:pPr>
+        <w:pStyle w:val="a8"/>
+        <w:wordWrap w:val="0"/>
+        <w:rPr>
+          <w:sz w:val="22"/>
+        </w:rPr>
+      </w:pPr>
+      <w:r>
+        <w:rPr>
+          <w:rStyle w:val="aa"/>
           <w:rFonts w:asciiTheme="minorEastAsia" w:eastAsiaTheme="minorEastAsia" w:hAnsiTheme="minorEastAsia"/>
           <w:sz w:val="22"/>
         </w:rPr>
+        <w:footnoteRef/>
+      </w:r>
+      <w:r>
+        <w:rPr>
+          <w:rFonts w:asciiTheme="minorEastAsia" w:eastAsiaTheme="minorEastAsia" w:hAnsiTheme="minorEastAsia"/>
+          <w:sz w:val="22"/>
+        </w:rPr>
         <w:t xml:space="preserve"> </w:t>
       </w:r>
       <w:r>
         <w:rPr>
           <w:rFonts w:asciiTheme="minorEastAsia" w:eastAsiaTheme="minorEastAsia" w:hAnsiTheme="minorEastAsia" w:hint="eastAsia"/>
           <w:sz w:val="22"/>
+        </w:rPr>
+        <w:t>表が含まれるデータをCSV</w:t>
+      </w:r>
+      <w:r>
+        <w:rPr>
+          <w:rFonts w:asciiTheme="minorEastAsia" w:eastAsiaTheme="minorEastAsia" w:hAnsiTheme="minorEastAsia" w:hint="eastAsia"/>
+          <w:sz w:val="22"/>
+        </w:rPr>
+        <w:t>で公開する場合は</w:t>
+      </w:r>
+      <w:r>
+        <w:rPr>
+          <w:rFonts w:asciiTheme="minorEastAsia" w:eastAsiaTheme="minorEastAsia" w:hAnsiTheme="minorEastAsia" w:hint="eastAsia"/>
+          <w:sz w:val="22"/>
+        </w:rPr>
+        <w:t>「</w:t>
+      </w:r>
+      <w:r>
+        <w:rPr>
+          <w:rFonts w:asciiTheme="minorEastAsia" w:eastAsiaTheme="minorEastAsia" w:hAnsiTheme="minorEastAsia" w:hint="eastAsia"/>
+          <w:sz w:val="22"/>
+        </w:rPr>
+        <w:t>オープンデータガイド第</w:t>
+      </w:r>
+      <w:r>
+        <w:rPr>
+          <w:rFonts w:asciiTheme="minorEastAsia" w:eastAsiaTheme="minorEastAsia" w:hAnsiTheme="minorEastAsia"/>
+          <w:sz w:val="22"/>
+        </w:rPr>
+        <w:t>2.1</w:t>
+      </w:r>
+      <w:r>
+        <w:rPr>
+          <w:rFonts w:asciiTheme="minorEastAsia" w:eastAsiaTheme="minorEastAsia" w:hAnsiTheme="minorEastAsia" w:hint="eastAsia"/>
+          <w:sz w:val="22"/>
+        </w:rPr>
+        <w:t>版</w:t>
+      </w:r>
+      <w:r>
+        <w:rPr>
+          <w:rFonts w:asciiTheme="minorEastAsia" w:eastAsiaTheme="minorEastAsia" w:hAnsiTheme="minorEastAsia" w:hint="eastAsia"/>
+          <w:sz w:val="22"/>
+        </w:rPr>
+        <w:t>」の「</w:t>
+      </w:r>
+      <w:r>
+        <w:rPr>
+          <w:rFonts w:asciiTheme="minorEastAsia" w:eastAsiaTheme="minorEastAsia" w:hAnsiTheme="minorEastAsia" w:hint="eastAsia"/>
+          <w:sz w:val="22"/>
+        </w:rPr>
+        <w:t>8</w:t>
+      </w:r>
+      <w:r>
+        <w:rPr>
+          <w:rFonts w:asciiTheme="minorEastAsia" w:eastAsiaTheme="minorEastAsia" w:hAnsiTheme="minorEastAsia"/>
+          <w:sz w:val="22"/>
+        </w:rPr>
+        <w:t>.3.2</w:t>
+      </w:r>
+      <w:r>
+        <w:rPr>
+          <w:rFonts w:asciiTheme="minorEastAsia" w:eastAsiaTheme="minorEastAsia" w:hAnsiTheme="minorEastAsia"/>
+          <w:sz w:val="22"/>
+        </w:rPr>
+        <w:t xml:space="preserve"> </w:t>
+      </w:r>
+      <w:r>
+        <w:rPr>
+          <w:rFonts w:asciiTheme="minorEastAsia" w:eastAsiaTheme="minorEastAsia" w:hAnsiTheme="minorEastAsia" w:hint="eastAsia"/>
+          <w:sz w:val="22"/>
+        </w:rPr>
+        <w:t>表形式データに関する指針</w:t>
+      </w:r>
+      <w:r>
+        <w:rPr>
+          <w:rFonts w:asciiTheme="minorEastAsia" w:eastAsiaTheme="minorEastAsia" w:hAnsiTheme="minorEastAsia" w:hint="eastAsia"/>
+          <w:sz w:val="22"/>
+        </w:rPr>
+        <w:t>」を参照</w:t>
+      </w:r>
+      <w:r>
+        <w:rPr>
+          <w:rFonts w:asciiTheme="minorEastAsia" w:eastAsiaTheme="minorEastAsia" w:hAnsiTheme="minorEastAsia" w:hint="eastAsia"/>
+          <w:sz w:val="22"/>
+        </w:rPr>
+        <w:t>（</w:t>
+      </w:r>
+      <w:r>
+        <w:rPr>
+          <w:rFonts w:asciiTheme="minorEastAsia" w:eastAsiaTheme="minorEastAsia" w:hAnsiTheme="minorEastAsia"/>
+          <w:sz w:val="22"/>
+        </w:rPr>
+        <w:t>http://www.vled.or.jp/results/OpenDataGuide_v21_fix.pdf</w:t>
+      </w:r>
+      <w:r>
+        <w:rPr>
+          <w:rFonts w:asciiTheme="minorEastAsia" w:eastAsiaTheme="minorEastAsia" w:hAnsiTheme="minorEastAsia" w:hint="eastAsia"/>
+          <w:sz w:val="22"/>
+        </w:rPr>
+        <w:t>）</w:t>
+      </w:r>
+      <w:r>
+        <w:rPr>
+          <w:rFonts w:asciiTheme="minorEastAsia" w:eastAsiaTheme="minorEastAsia" w:hAnsiTheme="minorEastAsia" w:hint="eastAsia"/>
+          <w:sz w:val="22"/>
+        </w:rPr>
+        <w:t>。</w:t>
+      </w:r>
+    </w:p>
+  </w:footnote>
+  <w:footnote w:id="22">
+    <w:p>
+      <w:pPr>
+        <w:pStyle w:val="a8"/>
+        <w:rPr>
+          <w:rFonts w:asciiTheme="minorEastAsia" w:eastAsiaTheme="minorEastAsia" w:hAnsiTheme="minorEastAsia"/>
+          <w:sz w:val="22"/>
+        </w:rPr>
+      </w:pPr>
+      <w:r>
+        <w:rPr>
+          <w:rStyle w:val="aa"/>
+          <w:rFonts w:asciiTheme="minorEastAsia" w:eastAsiaTheme="minorEastAsia" w:hAnsiTheme="minorEastAsia"/>
+          <w:sz w:val="22"/>
+        </w:rPr>
+        <w:footnoteRef/>
+      </w:r>
+      <w:r>
+        <w:rPr>
+          <w:rFonts w:asciiTheme="minorEastAsia" w:eastAsiaTheme="minorEastAsia" w:hAnsiTheme="minorEastAsia"/>
+          <w:sz w:val="22"/>
+        </w:rPr>
+        <w:t xml:space="preserve"> </w:t>
+      </w:r>
+      <w:r>
+        <w:rPr>
+          <w:rFonts w:asciiTheme="minorEastAsia" w:eastAsiaTheme="minorEastAsia" w:hAnsiTheme="minorEastAsia" w:hint="eastAsia"/>
+          <w:sz w:val="22"/>
+        </w:rPr>
+        <w:t>既に紙によるものを含め、利用者の求めに応じて情報公開を含め公開されている情報については対象外とする。なお、限定公開の対象となるデータの考え方や運用</w:t>
+      </w:r>
+      <w:r>
+        <w:rPr>
+          <w:rFonts w:asciiTheme="minorEastAsia" w:eastAsiaTheme="minorEastAsia" w:hAnsiTheme="minorEastAsia" w:hint="eastAsia"/>
+          <w:sz w:val="22"/>
+        </w:rPr>
+        <w:t>（限定公開の</w:t>
+      </w:r>
+      <w:r>
+        <w:rPr>
+          <w:rFonts w:asciiTheme="minorEastAsia" w:eastAsiaTheme="minorEastAsia" w:hAnsiTheme="minorEastAsia" w:hint="eastAsia"/>
+          <w:sz w:val="22"/>
+        </w:rPr>
+        <w:t>決定プロセスや進捗</w:t>
+      </w:r>
+      <w:r>
+        <w:rPr>
+          <w:rFonts w:asciiTheme="minorEastAsia" w:eastAsiaTheme="minorEastAsia" w:hAnsiTheme="minorEastAsia" w:hint="eastAsia"/>
+          <w:sz w:val="22"/>
+        </w:rPr>
+        <w:t>状況を</w:t>
+      </w:r>
+      <w:r>
+        <w:rPr>
+          <w:rFonts w:asciiTheme="minorEastAsia" w:eastAsiaTheme="minorEastAsia" w:hAnsiTheme="minorEastAsia" w:hint="eastAsia"/>
+          <w:sz w:val="22"/>
+        </w:rPr>
+        <w:t>把握・</w:t>
+      </w:r>
+      <w:r>
+        <w:rPr>
+          <w:rFonts w:asciiTheme="minorEastAsia" w:eastAsiaTheme="minorEastAsia" w:hAnsiTheme="minorEastAsia" w:hint="eastAsia"/>
+          <w:sz w:val="22"/>
+        </w:rPr>
+        <w:t>評価する</w:t>
+      </w:r>
+      <w:r>
+        <w:rPr>
+          <w:rFonts w:asciiTheme="minorEastAsia" w:eastAsiaTheme="minorEastAsia" w:hAnsiTheme="minorEastAsia" w:hint="eastAsia"/>
+          <w:sz w:val="22"/>
+        </w:rPr>
+        <w:t>体制</w:t>
+      </w:r>
+      <w:r>
+        <w:rPr>
+          <w:rFonts w:asciiTheme="minorEastAsia" w:eastAsiaTheme="minorEastAsia" w:hAnsiTheme="minorEastAsia" w:hint="eastAsia"/>
+          <w:sz w:val="22"/>
+        </w:rPr>
+        <w:t>等）</w:t>
+      </w:r>
+      <w:r>
+        <w:rPr>
+          <w:rFonts w:asciiTheme="minorEastAsia" w:eastAsiaTheme="minorEastAsia" w:hAnsiTheme="minorEastAsia" w:hint="eastAsia"/>
+          <w:sz w:val="22"/>
+        </w:rPr>
+        <w:t>については必要に応じ、今後さらに</w:t>
+      </w:r>
+      <w:r>
+        <w:rPr>
+          <w:rFonts w:asciiTheme="minorEastAsia" w:eastAsiaTheme="minorEastAsia" w:hAnsiTheme="minorEastAsia" w:hint="eastAsia"/>
+          <w:sz w:val="22"/>
+        </w:rPr>
+        <w:t>検討</w:t>
+      </w:r>
+      <w:r>
+        <w:rPr>
+          <w:rFonts w:asciiTheme="minorEastAsia" w:eastAsiaTheme="minorEastAsia" w:hAnsiTheme="minorEastAsia" w:hint="eastAsia"/>
+          <w:sz w:val="22"/>
+        </w:rPr>
+        <w:t>する。</w:t>
+      </w:r>
+    </w:p>
+  </w:footnote>
+  <w:footnote w:id="23">
+    <w:p>
+      <w:pPr>
+        <w:pStyle w:val="a8"/>
+        <w:rPr>
+          <w:rFonts w:asciiTheme="minorEastAsia" w:eastAsiaTheme="minorEastAsia" w:hAnsiTheme="minorEastAsia"/>
+          <w:sz w:val="22"/>
+        </w:rPr>
+      </w:pPr>
+      <w:r>
+        <w:rPr>
+          <w:rStyle w:val="aa"/>
+          <w:rFonts w:asciiTheme="minorEastAsia" w:eastAsiaTheme="minorEastAsia" w:hAnsiTheme="minorEastAsia"/>
+          <w:sz w:val="22"/>
+        </w:rPr>
+        <w:footnoteRef/>
+      </w:r>
+      <w:r>
+        <w:rPr>
+          <w:rFonts w:asciiTheme="minorEastAsia" w:eastAsiaTheme="minorEastAsia" w:hAnsiTheme="minorEastAsia"/>
+          <w:sz w:val="22"/>
+        </w:rPr>
+        <w:t xml:space="preserve"> </w:t>
+      </w:r>
+      <w:r>
+        <w:rPr>
+          <w:rFonts w:asciiTheme="minorEastAsia" w:eastAsiaTheme="minorEastAsia" w:hAnsiTheme="minorEastAsia" w:hint="eastAsia"/>
+          <w:sz w:val="22"/>
+        </w:rPr>
+        <w:t>例えば、一部のデータは有償だが、残りのデータは無償とすること等も</w:t>
+      </w:r>
+      <w:r>
+        <w:rPr>
+          <w:rFonts w:asciiTheme="minorEastAsia" w:eastAsiaTheme="minorEastAsia" w:hAnsiTheme="minorEastAsia" w:hint="eastAsia"/>
+          <w:sz w:val="22"/>
+        </w:rPr>
+        <w:t>考えらえる。</w:t>
+      </w:r>
+    </w:p>
+  </w:footnote>
+  <w:footnote w:id="24">
+    <w:p>
+      <w:pPr>
+        <w:pStyle w:val="a8"/>
+        <w:rPr>
+          <w:rFonts w:asciiTheme="minorEastAsia" w:eastAsiaTheme="minorEastAsia" w:hAnsiTheme="minorEastAsia"/>
+          <w:sz w:val="22"/>
+        </w:rPr>
+      </w:pPr>
+      <w:r>
+        <w:rPr>
+          <w:rStyle w:val="aa"/>
+          <w:rFonts w:asciiTheme="minorEastAsia" w:eastAsiaTheme="minorEastAsia" w:hAnsiTheme="minorEastAsia"/>
+          <w:sz w:val="22"/>
+        </w:rPr>
+        <w:footnoteRef/>
+      </w:r>
+      <w:r>
+        <w:rPr>
+          <w:rFonts w:asciiTheme="minorEastAsia" w:eastAsiaTheme="minorEastAsia" w:hAnsiTheme="minorEastAsia"/>
+          <w:sz w:val="22"/>
+        </w:rPr>
+        <w:t xml:space="preserve"> </w:t>
+      </w:r>
+      <w:r>
+        <w:rPr>
+          <w:rFonts w:asciiTheme="minorEastAsia" w:eastAsiaTheme="minorEastAsia" w:hAnsiTheme="minorEastAsia" w:hint="eastAsia"/>
+          <w:sz w:val="22"/>
+        </w:rPr>
+        <w:t>このようなリストを作成するため平成</w:t>
+      </w:r>
+      <w:r>
+        <w:rPr>
+          <w:rFonts w:asciiTheme="minorEastAsia" w:eastAsiaTheme="minorEastAsia" w:hAnsiTheme="minorEastAsia"/>
+          <w:sz w:val="22"/>
+        </w:rPr>
+        <w:t>29</w:t>
+      </w:r>
+      <w:r>
+        <w:rPr>
+          <w:rFonts w:asciiTheme="minorEastAsia" w:eastAsiaTheme="minorEastAsia" w:hAnsiTheme="minorEastAsia" w:hint="eastAsia"/>
+          <w:sz w:val="22"/>
+        </w:rPr>
+        <w:t>年度中に各府省</w:t>
+      </w:r>
+      <w:r>
+        <w:rPr>
+          <w:rFonts w:asciiTheme="minorEastAsia" w:eastAsiaTheme="minorEastAsia" w:hAnsiTheme="minorEastAsia" w:hint="eastAsia"/>
+          <w:sz w:val="22"/>
+        </w:rPr>
+        <w:t>庁</w:t>
+      </w:r>
+      <w:r>
+        <w:rPr>
+          <w:rFonts w:asciiTheme="minorEastAsia" w:eastAsiaTheme="minorEastAsia" w:hAnsiTheme="minorEastAsia" w:hint="eastAsia"/>
+          <w:sz w:val="22"/>
+        </w:rPr>
+        <w:t>が保有するデータの棚卸しを行い、当該リストを公開した上でニーズの高い分野等について官民</w:t>
+      </w:r>
+      <w:r>
+        <w:rPr>
+          <w:rFonts w:asciiTheme="minorEastAsia" w:eastAsiaTheme="minorEastAsia" w:hAnsiTheme="minorEastAsia" w:hint="eastAsia"/>
+          <w:sz w:val="22"/>
+        </w:rPr>
+        <w:t>（民には、</w:t>
+      </w:r>
+      <w:r>
+        <w:rPr>
+          <w:rFonts w:asciiTheme="minorEastAsia" w:eastAsiaTheme="minorEastAsia" w:hAnsiTheme="minorEastAsia" w:hint="eastAsia"/>
+          <w:sz w:val="22"/>
+        </w:rPr>
+        <w:t>事業者</w:t>
+      </w:r>
+      <w:r>
+        <w:rPr>
+          <w:rFonts w:asciiTheme="minorEastAsia" w:eastAsiaTheme="minorEastAsia" w:hAnsiTheme="minorEastAsia" w:hint="eastAsia"/>
+          <w:sz w:val="22"/>
+        </w:rPr>
+        <w:t>、研究者、市民等を含む）</w:t>
+      </w:r>
+      <w:r>
+        <w:rPr>
+          <w:rFonts w:asciiTheme="minorEastAsia" w:eastAsiaTheme="minorEastAsia" w:hAnsiTheme="minorEastAsia" w:hint="eastAsia"/>
+          <w:sz w:val="22"/>
+        </w:rPr>
+        <w:t>でデータの公開・活用の在り方を対話するラウンドテーブルを開催する試みを実施する。ラウンドテーブルでは、地方公共団体、事業者（独立行政法人を含む）が保有するデータを含め官民データの公開と活用の在り方について議論する。</w:t>
+      </w:r>
+    </w:p>
+  </w:footnote>
+  <w:footnote w:id="25">
+    <w:p>
+      <w:pPr>
+        <w:pStyle w:val="a8"/>
+        <w:rPr>
+          <w:rFonts w:asciiTheme="minorEastAsia" w:eastAsiaTheme="minorEastAsia" w:hAnsiTheme="minorEastAsia"/>
+          <w:sz w:val="22"/>
+        </w:rPr>
+      </w:pPr>
+      <w:r>
+        <w:rPr>
+          <w:rStyle w:val="aa"/>
+          <w:rFonts w:asciiTheme="minorEastAsia" w:eastAsiaTheme="minorEastAsia" w:hAnsiTheme="minorEastAsia"/>
+          <w:sz w:val="22"/>
+        </w:rPr>
+        <w:footnoteRef/>
+      </w:r>
+      <w:r>
+        <w:rPr>
+          <w:rFonts w:asciiTheme="minorEastAsia" w:eastAsiaTheme="minorEastAsia" w:hAnsiTheme="minorEastAsia"/>
+          <w:sz w:val="22"/>
+        </w:rPr>
+        <w:t xml:space="preserve"> </w:t>
+      </w:r>
+      <w:r>
+        <w:rPr>
+          <w:rFonts w:asciiTheme="minorEastAsia" w:eastAsiaTheme="minorEastAsia" w:hAnsiTheme="minorEastAsia" w:hint="eastAsia"/>
+          <w:sz w:val="22"/>
           <w:vertAlign w:val="superscript"/>
         </w:rPr>
         <w:t>「</w:t>
@@ -6315,14 +7219,7 @@
           <w:rFonts w:asciiTheme="minorEastAsia" w:eastAsiaTheme="minorEastAsia" w:hAnsiTheme="minorEastAsia" w:hint="eastAsia"/>
           <w:sz w:val="22"/>
         </w:rPr>
-        <w:t>我が国におけるオープンサイエンス推進のあり方について」（</w:t>
-      </w:r>
-      <w:r>
-        <w:rPr>
-          <w:rFonts w:asciiTheme="minorEastAsia" w:eastAsiaTheme="minorEastAsia" w:hAnsiTheme="minorEastAsia" w:hint="eastAsia"/>
-          <w:sz w:val="22"/>
-        </w:rPr>
-        <w:t>平成27年３月30日）では、公的研究資金による研究成果のうち、論文および論文のエビデンスとしての研究データは、原則公開とし、その他研究開発成果としての研究データについても可能な範囲で公開することが望ましい。」とされている。</w:t>
+        <w:t>我が国におけるオープンサイエンス推進のあり方について」（平成27年３月30日）では、公的研究資金による研究成果のうち、論文および論文のエビデンスとしての研究データは、原則公開とし、その他研究開発成果としての研究データについても可能な範囲で公開することが望ましい。」とされている。</w:t>
       </w:r>
     </w:p>
   </w:footnote>
@@ -6330,7 +7227,7 @@
 </file>
 
 <file path=word/numbering.xml><?xml version="1.0" encoding="utf-8"?>
-<w:numbering xmlns:wpc="http://schemas.microsoft.com/office/word/2010/wordprocessingCanvas" xmlns:cx="http://schemas.microsoft.com/office/drawing/2014/chartex" xmlns:cx1="http://schemas.microsoft.com/office/drawing/2015/9/8/chartex" xmlns:mc="http://schemas.openxmlformats.org/markup-compatibility/2006" xmlns:o="urn:schemas-microsoft-com:office:office" xmlns:r="http://schemas.openxmlformats.org/officeDocument/2006/relationships" xmlns:m="http://schemas.openxmlformats.org/officeDocument/2006/math" xmlns:v="urn:schemas-microsoft-com:vml" xmlns:wp14="http://schemas.microsoft.com/office/word/2010/wordprocessingDrawing" xmlns:wp="http://schemas.openxmlformats.org/drawingml/2006/wordprocessingDrawing" xmlns:w10="urn:schemas-microsoft-com:office:word" xmlns:w="http://schemas.openxmlformats.org/wordprocessingml/2006/main" xmlns:w14="http://schemas.microsoft.com/office/word/2010/wordml" xmlns:w15="http://schemas.microsoft.com/office/word/2012/wordml" xmlns:w16se="http://schemas.microsoft.com/office/word/2015/wordml/symex" xmlns:wpg="http://schemas.microsoft.com/office/word/2010/wordprocessingGroup" xmlns:wpi="http://schemas.microsoft.com/office/word/2010/wordprocessingInk" xmlns:wne="http://schemas.microsoft.com/office/word/2006/wordml" xmlns:wps="http://schemas.microsoft.com/office/word/2010/wordprocessingShape" mc:Ignorable="w14 w15 w16se wp14">
+<w:numbering xmlns:wpc="http://schemas.microsoft.com/office/word/2010/wordprocessingCanvas" xmlns:cx="http://schemas.microsoft.com/office/drawing/2014/chartex" xmlns:cx1="http://schemas.microsoft.com/office/drawing/2015/9/8/chartex" xmlns:cx2="http://schemas.microsoft.com/office/drawing/2015/10/21/chartex" xmlns:cx3="http://schemas.microsoft.com/office/drawing/2016/5/9/chartex" xmlns:cx4="http://schemas.microsoft.com/office/drawing/2016/5/10/chartex" xmlns:cx5="http://schemas.microsoft.com/office/drawing/2016/5/11/chartex" xmlns:cx6="http://schemas.microsoft.com/office/drawing/2016/5/12/chartex" xmlns:cx7="http://schemas.microsoft.com/office/drawing/2016/5/13/chartex" xmlns:cx8="http://schemas.microsoft.com/office/drawing/2016/5/14/chartex" xmlns:mc="http://schemas.openxmlformats.org/markup-compatibility/2006" xmlns:aink="http://schemas.microsoft.com/office/drawing/2016/ink" xmlns:am3d="http://schemas.microsoft.com/office/drawing/2017/model3d" xmlns:o="urn:schemas-microsoft-com:office:office" xmlns:r="http://schemas.openxmlformats.org/officeDocument/2006/relationships" xmlns:m="http://schemas.openxmlformats.org/officeDocument/2006/math" xmlns:v="urn:schemas-microsoft-com:vml" xmlns:wp14="http://schemas.microsoft.com/office/word/2010/wordprocessingDrawing" xmlns:wp="http://schemas.openxmlformats.org/drawingml/2006/wordprocessingDrawing" xmlns:w10="urn:schemas-microsoft-com:office:word" xmlns:w="http://schemas.openxmlformats.org/wordprocessingml/2006/main" xmlns:w14="http://schemas.microsoft.com/office/word/2010/wordml" xmlns:w15="http://schemas.microsoft.com/office/word/2012/wordml" xmlns:w16cex="http://schemas.microsoft.com/office/word/2018/wordml/cex" xmlns:w16cid="http://schemas.microsoft.com/office/word/2016/wordml/cid" xmlns:w16="http://schemas.microsoft.com/office/word/2018/wordml" xmlns:w16sdtdh="http://schemas.microsoft.com/office/word/2020/wordml/sdtdatahash" xmlns:w16se="http://schemas.microsoft.com/office/word/2015/wordml/symex" xmlns:wpg="http://schemas.microsoft.com/office/word/2010/wordprocessingGroup" xmlns:wpi="http://schemas.microsoft.com/office/word/2010/wordprocessingInk" xmlns:wne="http://schemas.microsoft.com/office/word/2006/wordml" xmlns:wps="http://schemas.microsoft.com/office/word/2010/wordprocessingShape" mc:Ignorable="w14 w15 w16se w16cid w16 w16cex w16sdtdh wp14">
   <w:abstractNum w:abstractNumId="0" w15:restartNumberingAfterBreak="0">
     <w:nsid w:val="0364372E"/>
     <w:multiLevelType w:val="hybridMultilevel"/>
@@ -10284,7 +11181,7 @@
 </file>
 
 <file path=word/styles.xml><?xml version="1.0" encoding="utf-8"?>
-<w:styles xmlns:mc="http://schemas.openxmlformats.org/markup-compatibility/2006" xmlns:r="http://schemas.openxmlformats.org/officeDocument/2006/relationships" xmlns:w="http://schemas.openxmlformats.org/wordprocessingml/2006/main" xmlns:w14="http://schemas.microsoft.com/office/word/2010/wordml" xmlns:w15="http://schemas.microsoft.com/office/word/2012/wordml" xmlns:w16se="http://schemas.microsoft.com/office/word/2015/wordml/symex" mc:Ignorable="w14 w15 w16se">
+<w:styles xmlns:mc="http://schemas.openxmlformats.org/markup-compatibility/2006" xmlns:r="http://schemas.openxmlformats.org/officeDocument/2006/relationships" xmlns:w="http://schemas.openxmlformats.org/wordprocessingml/2006/main" xmlns:w14="http://schemas.microsoft.com/office/word/2010/wordml" xmlns:w15="http://schemas.microsoft.com/office/word/2012/wordml" xmlns:w16cex="http://schemas.microsoft.com/office/word/2018/wordml/cex" xmlns:w16cid="http://schemas.microsoft.com/office/word/2016/wordml/cid" xmlns:w16="http://schemas.microsoft.com/office/word/2018/wordml" xmlns:w16sdtdh="http://schemas.microsoft.com/office/word/2020/wordml/sdtdatahash" xmlns:w16se="http://schemas.microsoft.com/office/word/2015/wordml/symex" mc:Ignorable="w14 w15 w16se w16cid w16 w16cex w16sdtdh">
   <w:docDefaults>
     <w:rPrDefault>
       <w:rPr>
@@ -10294,7 +11191,7 @@
     </w:rPrDefault>
     <w:pPrDefault/>
   </w:docDefaults>
-  <w:latentStyles w:defLockedState="0" w:defUIPriority="99" w:defSemiHidden="0" w:defUnhideWhenUsed="0" w:defQFormat="0" w:count="371">
+  <w:latentStyles w:defLockedState="0" w:defUIPriority="99" w:defSemiHidden="0" w:defUnhideWhenUsed="0" w:defQFormat="0" w:count="376">
     <w:lsdException w:name="Normal" w:uiPriority="0" w:qFormat="1"/>
     <w:lsdException w:name="heading 1" w:uiPriority="9" w:qFormat="1"/>
     <w:lsdException w:name="heading 2" w:semiHidden="1" w:uiPriority="9" w:unhideWhenUsed="1" w:qFormat="1"/>
@@ -10666,6 +11563,11 @@
     <w:lsdException w:name="List Table 5 Dark Accent 6" w:uiPriority="50"/>
     <w:lsdException w:name="List Table 6 Colorful Accent 6" w:uiPriority="51"/>
     <w:lsdException w:name="List Table 7 Colorful Accent 6" w:uiPriority="52"/>
+    <w:lsdException w:name="Mention" w:semiHidden="1" w:unhideWhenUsed="1"/>
+    <w:lsdException w:name="Smart Hyperlink" w:semiHidden="1" w:unhideWhenUsed="1"/>
+    <w:lsdException w:name="Hashtag" w:semiHidden="1" w:unhideWhenUsed="1"/>
+    <w:lsdException w:name="Unresolved Mention" w:semiHidden="1" w:unhideWhenUsed="1"/>
+    <w:lsdException w:name="Smart Link" w:semiHidden="1" w:unhideWhenUsed="1"/>
   </w:latentStyles>
   <w:style w:type="paragraph" w:default="1" w:styleId="a">
     <w:name w:val="Normal"/>
@@ -11303,16 +12205,4 @@
     </a:ext>
   </a:extLst>
 </a:theme>
-</file>
-
-<file path=customXml/item1.xml><?xml version="1.0" encoding="utf-8"?>
-<b:Sources xmlns:b="http://schemas.openxmlformats.org/officeDocument/2006/bibliography" xmlns="http://schemas.openxmlformats.org/officeDocument/2006/bibliography" SelectedStyle="\APASixthEditionOfficeOnline.xsl" StyleName="APA" Version="6"/>
-</file>
-
-<file path=customXml/itemProps1.xml><?xml version="1.0" encoding="utf-8"?>
-<ds:datastoreItem xmlns:ds="http://schemas.openxmlformats.org/officeDocument/2006/customXml" ds:itemID="{2D5854E6-616E-4EBC-B117-8B4F0AA1FFFC}">
-  <ds:schemaRefs>
-    <ds:schemaRef ds:uri="http://schemas.openxmlformats.org/officeDocument/2006/bibliography"/>
-  </ds:schemaRefs>
-</ds:datastoreItem>
 </file>
</xml_diff>